<commit_message>
edits before ES submission
</commit_message>
<xml_diff>
--- a/Paper/ES-submission-letter.docx
+++ b/Paper/ES-submission-letter.docx
@@ -1,6 +1,6 @@
 
 <file path=word/document.xml><?xml version="1.0" encoding="utf-8"?>
-<w:document xmlns:wpc="http://schemas.microsoft.com/office/word/2010/wordprocessingCanvas" xmlns:mo="http://schemas.microsoft.com/office/mac/office/2008/main" xmlns:mc="http://schemas.openxmlformats.org/markup-compatibility/2006" xmlns:mv="urn:schemas-microsoft-com:mac:vml" xmlns:o="urn:schemas-microsoft-com:office:office" xmlns:r="http://schemas.openxmlformats.org/officeDocument/2006/relationships" xmlns:m="http://schemas.openxmlformats.org/officeDocument/2006/math" xmlns:v="urn:schemas-microsoft-com:vml" xmlns:wp14="http://schemas.microsoft.com/office/word/2010/wordprocessingDrawing" xmlns:wp="http://schemas.openxmlformats.org/drawingml/2006/wordprocessingDrawing" xmlns:w10="urn:schemas-microsoft-com:office:word" xmlns:w="http://schemas.openxmlformats.org/wordprocessingml/2006/main" xmlns:w14="http://schemas.microsoft.com/office/word/2010/wordml" xmlns:w15="http://schemas.microsoft.com/office/word/2012/wordml" xmlns:wpg="http://schemas.microsoft.com/office/word/2010/wordprocessingGroup" xmlns:wpi="http://schemas.microsoft.com/office/word/2010/wordprocessingInk" xmlns:wne="http://schemas.microsoft.com/office/word/2006/wordml" xmlns:wps="http://schemas.microsoft.com/office/word/2010/wordprocessingShape" mc:Ignorable="w14 w15 wp14">
+<w:document xmlns:wpc="http://schemas.microsoft.com/office/word/2010/wordprocessingCanvas" xmlns:mo="http://schemas.microsoft.com/office/mac/office/2008/main" xmlns:mc="http://schemas.openxmlformats.org/markup-compatibility/2006" xmlns:mv="urn:schemas-microsoft-com:mac:vml" xmlns:o="urn:schemas-microsoft-com:office:office" xmlns:r="http://schemas.openxmlformats.org/officeDocument/2006/relationships" xmlns:m="http://schemas.openxmlformats.org/officeDocument/2006/math" xmlns:v="urn:schemas-microsoft-com:vml" xmlns:wp14="http://schemas.microsoft.com/office/word/2010/wordprocessingDrawing" xmlns:wp="http://schemas.openxmlformats.org/drawingml/2006/wordprocessingDrawing" xmlns:w10="urn:schemas-microsoft-com:office:word" xmlns:w="http://schemas.openxmlformats.org/wordprocessingml/2006/main" xmlns:w14="http://schemas.microsoft.com/office/word/2010/wordml" xmlns:wpg="http://schemas.microsoft.com/office/word/2010/wordprocessingGroup" xmlns:wpi="http://schemas.microsoft.com/office/word/2010/wordprocessingInk" xmlns:wne="http://schemas.microsoft.com/office/word/2006/wordml" xmlns:wps="http://schemas.microsoft.com/office/word/2010/wordprocessingShape" mc:Ignorable="w14 wp14">
   <w:body>
     <w:p>
       <w:pPr>
@@ -62,7 +62,7 @@
                           </a:ln>
                           <a:extLst>
                             <a:ext uri="{91240B29-F687-4f45-9708-019B960494DF}">
-                              <a14:hiddenLine xmlns:a14="http://schemas.microsoft.com/office/drawing/2010/main" xmlns:w="http://schemas.openxmlformats.org/wordprocessingml/2006/main" xmlns:w10="urn:schemas-microsoft-com:office:word" xmlns:v="urn:schemas-microsoft-com:vml" xmlns:o="urn:schemas-microsoft-com:office:office" xmlns="" w="9525">
+                              <a14:hiddenLine xmlns:a14="http://schemas.microsoft.com/office/drawing/2010/main" w="9525">
                                 <a:solidFill>
                                   <a:srgbClr val="000000"/>
                                 </a:solidFill>
@@ -180,7 +180,29 @@
                                   <w:sz w:val="20"/>
                                   <w:szCs w:val="20"/>
                                 </w:rPr>
-                                <w:t xml:space="preserve"> of Government, 6108 Silsby Hall</w:t>
+                                <w:t xml:space="preserve"> of Government, 6108 </w:t>
+                              </w:r>
+                              <w:proofErr w:type="spellStart"/>
+                              <w:r>
+                                <w:rPr>
+                                  <w:rFonts w:ascii="Book Antiqua" w:hAnsi="Book Antiqua"/>
+                                  <w:i/>
+                                  <w:spacing w:val="6"/>
+                                  <w:sz w:val="20"/>
+                                  <w:szCs w:val="20"/>
+                                </w:rPr>
+                                <w:t>Silsby</w:t>
+                              </w:r>
+                              <w:proofErr w:type="spellEnd"/>
+                              <w:r>
+                                <w:rPr>
+                                  <w:rFonts w:ascii="Book Antiqua" w:hAnsi="Book Antiqua"/>
+                                  <w:i/>
+                                  <w:spacing w:val="6"/>
+                                  <w:sz w:val="20"/>
+                                  <w:szCs w:val="20"/>
+                                </w:rPr>
+                                <w:t xml:space="preserve"> Hall</w:t>
                               </w:r>
                             </w:p>
                             <w:p>
@@ -212,7 +234,26 @@
                                   <w:szCs w:val="20"/>
                                 </w:rPr>
                                 <w:tab/>
-                                <w:t>FAX: 603/ 646-2152</w:t>
+                              </w:r>
+                              <w:proofErr w:type="gramStart"/>
+                              <w:r>
+                                <w:rPr>
+                                  <w:rFonts w:ascii="Book Antiqua" w:hAnsi="Book Antiqua"/>
+                                  <w:spacing w:val="4"/>
+                                  <w:sz w:val="20"/>
+                                  <w:szCs w:val="20"/>
+                                </w:rPr>
+                                <w:t>FAX</w:t>
+                              </w:r>
+                              <w:proofErr w:type="gramEnd"/>
+                              <w:r>
+                                <w:rPr>
+                                  <w:rFonts w:ascii="Book Antiqua" w:hAnsi="Book Antiqua"/>
+                                  <w:spacing w:val="4"/>
+                                  <w:sz w:val="20"/>
+                                  <w:szCs w:val="20"/>
+                                </w:rPr>
+                                <w:t>: 603/ 646-2152</w:t>
                               </w:r>
                             </w:p>
                           </w:txbxContent>
@@ -229,7 +270,7 @@
                           </pic:cNvPicPr>
                         </pic:nvPicPr>
                         <pic:blipFill>
-                          <a:blip r:embed="rId4" cstate="print">
+                          <a:blip r:embed="rId5" cstate="print">
                             <a:extLst>
                               <a:ext uri="{28A0092B-C50C-407E-A947-70E740481C1C}">
                                 <a14:useLocalDpi xmlns:a14="http://schemas.microsoft.com/office/drawing/2010/main" val="0"/>
@@ -261,7 +302,7 @@
               </wp:anchor>
             </w:drawing>
           </mc:Choice>
-          <mc:Fallback>
+          <mc:Fallback xmlns:w15="http://schemas.microsoft.com/office/word/2012/wordml">
             <w:pict>
               <v:group w14:anchorId="1664B051" id="Group 3" o:spid="_x0000_s1026" style="position:absolute;margin-left:15.2pt;margin-top:-17.2pt;width:506.15pt;height:86.15pt;z-index:-251657216" coordsize="6427846,1094105" o:gfxdata="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">
                 <v:shapetype id="_x0000_t202" coordsize="21600,21600" o:spt="202" path="m0,0l0,21600,21600,21600,21600,0xe">
@@ -434,7 +475,7 @@
                   <o:lock v:ext="edit" aspectratio="t"/>
                 </v:shapetype>
                 <v:shape id="Picture 2" o:spid="_x0000_s1028" type="#_x0000_t75" style="position:absolute;top:77273;width:682580;height:811369;visibility:visible;mso-wrap-style:square" o:gfxdata="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">
-                  <v:imagedata r:id="rId5" o:title=""/>
+                  <v:imagedata r:id="rId6" o:title=""/>
                   <v:path arrowok="t"/>
                 </v:shape>
               </v:group>
@@ -534,7 +575,16 @@
           <w:sz w:val="24"/>
           <w:szCs w:val="24"/>
         </w:rPr>
-        <w:t>December 20</w:t>
+        <w:t xml:space="preserve">December </w:t>
+      </w:r>
+      <w:r>
+        <w:rPr>
+          <w:rFonts w:ascii="Times New Roman" w:hAnsi="Times New Roman" w:cs="Arial"/>
+          <w:color w:val="1A1A1A"/>
+          <w:sz w:val="24"/>
+          <w:szCs w:val="24"/>
+        </w:rPr>
+        <w:t>24</w:t>
       </w:r>
       <w:r>
         <w:rPr>
@@ -860,83 +910,16 @@
           <w:sz w:val="24"/>
           <w:szCs w:val="24"/>
         </w:rPr>
-        <w:t>engage the subject of voting lines. The manuscript considers two aspects of lines, the extent to which a line is a time imposed on the voters who must wait in it and the extent to waiting in line affects future electoral participation.  Our research on lines leverages thousands of early voting check-in times from six major Florida counties.</w:t>
-      </w:r>
-    </w:p>
-    <w:p>
-      <w:pPr>
-        <w:spacing w:after="0" w:line="240" w:lineRule="auto"/>
-        <w:rPr>
-          <w:rFonts w:ascii="Times New Roman" w:hAnsi="Times New Roman" w:cs="Helvetica"/>
-          <w:color w:val="000000"/>
-          <w:sz w:val="24"/>
-          <w:szCs w:val="24"/>
-        </w:rPr>
-      </w:pPr>
-    </w:p>
-    <w:p>
-      <w:pPr>
-        <w:spacing w:after="0" w:line="240" w:lineRule="auto"/>
-        <w:rPr>
-          <w:rFonts w:ascii="Times New Roman" w:hAnsi="Times New Roman" w:cs="Helvetica"/>
-          <w:color w:val="000000"/>
-          <w:sz w:val="24"/>
-          <w:szCs w:val="24"/>
-        </w:rPr>
-      </w:pPr>
-      <w:r>
-        <w:rPr>
-          <w:rFonts w:ascii="Times New Roman" w:hAnsi="Times New Roman" w:cs="Helvetica"/>
-          <w:color w:val="000000"/>
-          <w:sz w:val="24"/>
-          <w:szCs w:val="24"/>
-        </w:rPr>
-        <w:t>We show that minority voters in Florida bore a greater burden of the waiting time tax in 2012</w:t>
-      </w:r>
-      <w:r>
-        <w:rPr>
-          <w:rFonts w:ascii="Times New Roman" w:hAnsi="Times New Roman" w:cs="Helvetica"/>
-          <w:color w:val="000000"/>
-          <w:sz w:val="24"/>
-          <w:szCs w:val="24"/>
-        </w:rPr>
-        <w:t>---</w:t>
-      </w:r>
-      <w:r>
-        <w:rPr>
-          <w:rFonts w:ascii="Times New Roman" w:hAnsi="Times New Roman" w:cs="Helvetica"/>
-          <w:color w:val="000000"/>
-          <w:sz w:val="24"/>
-          <w:szCs w:val="24"/>
-        </w:rPr>
-        <w:t xml:space="preserve">although the situation was much better in 2016.  We show as well that waiting in line has a small but non-zero </w:t>
-      </w:r>
-      <w:r>
-        <w:rPr>
-          <w:rFonts w:ascii="Times New Roman" w:hAnsi="Times New Roman" w:cs="Helvetica"/>
-          <w:color w:val="000000"/>
-          <w:sz w:val="24"/>
-          <w:szCs w:val="24"/>
-        </w:rPr>
-        <w:t>effect</w:t>
-      </w:r>
-      <w:r>
-        <w:rPr>
-          <w:rFonts w:ascii="Times New Roman" w:hAnsi="Times New Roman" w:cs="Helvetica"/>
-          <w:color w:val="000000"/>
-          <w:sz w:val="24"/>
-          <w:szCs w:val="24"/>
-        </w:rPr>
-        <w:t xml:space="preserve"> on the probability of turning out to vote in the future (the effect is approximately one percentage point).  In addition, waiting in line to vote </w:t>
-      </w:r>
-      <w:r>
-        <w:rPr>
-          <w:rFonts w:ascii="Times New Roman" w:hAnsi="Times New Roman" w:cs="Helvetica"/>
-          <w:color w:val="000000"/>
-          <w:sz w:val="24"/>
-          <w:szCs w:val="24"/>
-        </w:rPr>
-        <w:t xml:space="preserve">early is associated with a lower likelihood of voting early in the future.  Our findings have implications for theories about equal treatment of voters as well as empirical research </w:t>
+        <w:t xml:space="preserve">engage the subject of voting lines. The manuscript considers two aspects </w:t>
+      </w:r>
+      <w:r>
+        <w:rPr>
+          <w:rFonts w:ascii="Times New Roman" w:hAnsi="Times New Roman" w:cs="Helvetica"/>
+          <w:color w:val="000000"/>
+          <w:sz w:val="24"/>
+          <w:szCs w:val="24"/>
+        </w:rPr>
+        <w:t xml:space="preserve">of lines, the extent to which a </w:t>
       </w:r>
       <w:bookmarkStart w:id="0" w:name="_GoBack"/>
       <w:bookmarkEnd w:id="0"/>
@@ -947,7 +930,101 @@
           <w:sz w:val="24"/>
           <w:szCs w:val="24"/>
         </w:rPr>
-        <w:t>on election administration.</w:t>
+        <w:t xml:space="preserve">line is a time </w:t>
+      </w:r>
+      <w:r>
+        <w:rPr>
+          <w:rFonts w:ascii="Times New Roman" w:hAnsi="Times New Roman" w:cs="Helvetica"/>
+          <w:color w:val="000000"/>
+          <w:sz w:val="24"/>
+          <w:szCs w:val="24"/>
+        </w:rPr>
+        <w:t xml:space="preserve">tax </w:t>
+      </w:r>
+      <w:r>
+        <w:rPr>
+          <w:rFonts w:ascii="Times New Roman" w:hAnsi="Times New Roman" w:cs="Helvetica"/>
+          <w:color w:val="000000"/>
+          <w:sz w:val="24"/>
+          <w:szCs w:val="24"/>
+        </w:rPr>
+        <w:t>imposed on the voters who must wait in it and the extent to waiting in line affects future electoral participation.  Our research on lines leverages thousands of early voting check-in times from six major Florida counties.</w:t>
+      </w:r>
+    </w:p>
+    <w:p>
+      <w:pPr>
+        <w:spacing w:after="0" w:line="240" w:lineRule="auto"/>
+        <w:rPr>
+          <w:rFonts w:ascii="Times New Roman" w:hAnsi="Times New Roman" w:cs="Helvetica"/>
+          <w:color w:val="000000"/>
+          <w:sz w:val="24"/>
+          <w:szCs w:val="24"/>
+        </w:rPr>
+      </w:pPr>
+    </w:p>
+    <w:p>
+      <w:pPr>
+        <w:spacing w:after="0" w:line="240" w:lineRule="auto"/>
+        <w:rPr>
+          <w:rFonts w:ascii="Times New Roman" w:hAnsi="Times New Roman" w:cs="Helvetica"/>
+          <w:color w:val="000000"/>
+          <w:sz w:val="24"/>
+          <w:szCs w:val="24"/>
+        </w:rPr>
+      </w:pPr>
+      <w:r>
+        <w:rPr>
+          <w:rFonts w:ascii="Times New Roman" w:hAnsi="Times New Roman" w:cs="Helvetica"/>
+          <w:color w:val="000000"/>
+          <w:sz w:val="24"/>
+          <w:szCs w:val="24"/>
+        </w:rPr>
+        <w:t>We show that minority voters in Florida bore a greater burden of the waiting time tax in 2012</w:t>
+      </w:r>
+      <w:r>
+        <w:rPr>
+          <w:rFonts w:ascii="Times New Roman" w:hAnsi="Times New Roman" w:cs="Helvetica"/>
+          <w:color w:val="000000"/>
+          <w:sz w:val="24"/>
+          <w:szCs w:val="24"/>
+        </w:rPr>
+        <w:t>---</w:t>
+      </w:r>
+      <w:r>
+        <w:rPr>
+          <w:rFonts w:ascii="Times New Roman" w:hAnsi="Times New Roman" w:cs="Helvetica"/>
+          <w:color w:val="000000"/>
+          <w:sz w:val="24"/>
+          <w:szCs w:val="24"/>
+        </w:rPr>
+        <w:t xml:space="preserve">although the situation was much better in 2016.  We show as well that waiting in line has a small but non-zero </w:t>
+      </w:r>
+      <w:r>
+        <w:rPr>
+          <w:rFonts w:ascii="Times New Roman" w:hAnsi="Times New Roman" w:cs="Helvetica"/>
+          <w:color w:val="000000"/>
+          <w:sz w:val="24"/>
+          <w:szCs w:val="24"/>
+        </w:rPr>
+        <w:t>effect</w:t>
+      </w:r>
+      <w:r>
+        <w:rPr>
+          <w:rFonts w:ascii="Times New Roman" w:hAnsi="Times New Roman" w:cs="Helvetica"/>
+          <w:color w:val="000000"/>
+          <w:sz w:val="24"/>
+          <w:szCs w:val="24"/>
+        </w:rPr>
+        <w:t xml:space="preserve"> on the probability of turning out to vote in the future (the effect is approximately one percentage point).  In addition, waiting in line to vote </w:t>
+      </w:r>
+      <w:r>
+        <w:rPr>
+          <w:rFonts w:ascii="Times New Roman" w:hAnsi="Times New Roman" w:cs="Helvetica"/>
+          <w:color w:val="000000"/>
+          <w:sz w:val="24"/>
+          <w:szCs w:val="24"/>
+        </w:rPr>
+        <w:t>early is associated with a lower likelihood of voting early in the future.  Our findings have implications for theories about equal treatment of voters as well as empirical research on election administration.</w:t>
       </w:r>
     </w:p>
     <w:p>
@@ -1066,7 +1143,7 @@
                     <pic:cNvPicPr/>
                   </pic:nvPicPr>
                   <pic:blipFill>
-                    <a:blip r:embed="rId6">
+                    <a:blip r:embed="rId7">
                       <a:extLst>
                         <a:ext uri="{28A0092B-C50C-407E-A947-70E740481C1C}">
                           <a14:useLocalDpi xmlns:a14="http://schemas.microsoft.com/office/drawing/2010/main" val="0"/>
@@ -1179,7 +1256,7 @@
 </file>
 
 <file path=word/styles.xml><?xml version="1.0" encoding="utf-8"?>
-<w:styles xmlns:mc="http://schemas.openxmlformats.org/markup-compatibility/2006" xmlns:r="http://schemas.openxmlformats.org/officeDocument/2006/relationships" xmlns:w="http://schemas.openxmlformats.org/wordprocessingml/2006/main" xmlns:w14="http://schemas.microsoft.com/office/word/2010/wordml" xmlns:w15="http://schemas.microsoft.com/office/word/2012/wordml" mc:Ignorable="w14 w15">
+<w:styles xmlns:mc="http://schemas.openxmlformats.org/markup-compatibility/2006" xmlns:r="http://schemas.openxmlformats.org/officeDocument/2006/relationships" xmlns:w="http://schemas.openxmlformats.org/wordprocessingml/2006/main" xmlns:w14="http://schemas.microsoft.com/office/word/2010/wordml" mc:Ignorable="w14">
   <w:docDefaults>
     <w:rPrDefault>
       <w:rPr>
@@ -1195,389 +1272,424 @@
       </w:pPr>
     </w:pPrDefault>
   </w:docDefaults>
-  <w:latentStyles w:defLockedState="0" w:defUIPriority="99" w:defSemiHidden="0" w:defUnhideWhenUsed="0" w:defQFormat="0" w:count="382">
-    <w:lsdException w:name="Normal" w:uiPriority="0" w:qFormat="1"/>
-    <w:lsdException w:name="heading 1" w:uiPriority="9" w:qFormat="1"/>
-    <w:lsdException w:name="heading 2" w:semiHidden="1" w:uiPriority="9" w:unhideWhenUsed="1" w:qFormat="1"/>
-    <w:lsdException w:name="heading 3" w:semiHidden="1" w:uiPriority="9" w:unhideWhenUsed="1" w:qFormat="1"/>
-    <w:lsdException w:name="heading 4" w:semiHidden="1" w:uiPriority="9" w:unhideWhenUsed="1" w:qFormat="1"/>
-    <w:lsdException w:name="heading 5" w:semiHidden="1" w:uiPriority="9" w:unhideWhenUsed="1" w:qFormat="1"/>
-    <w:lsdException w:name="heading 6" w:semiHidden="1" w:uiPriority="9" w:unhideWhenUsed="1" w:qFormat="1"/>
-    <w:lsdException w:name="heading 7" w:semiHidden="1" w:uiPriority="9" w:unhideWhenUsed="1" w:qFormat="1"/>
-    <w:lsdException w:name="heading 8" w:semiHidden="1" w:uiPriority="9" w:unhideWhenUsed="1" w:qFormat="1"/>
-    <w:lsdException w:name="heading 9" w:semiHidden="1" w:uiPriority="9" w:unhideWhenUsed="1" w:qFormat="1"/>
-    <w:lsdException w:name="index 1" w:semiHidden="1" w:unhideWhenUsed="1"/>
-    <w:lsdException w:name="index 2" w:semiHidden="1" w:unhideWhenUsed="1"/>
-    <w:lsdException w:name="index 3" w:semiHidden="1" w:unhideWhenUsed="1"/>
-    <w:lsdException w:name="index 4" w:semiHidden="1" w:unhideWhenUsed="1"/>
-    <w:lsdException w:name="index 5" w:semiHidden="1" w:unhideWhenUsed="1"/>
-    <w:lsdException w:name="index 6" w:semiHidden="1" w:unhideWhenUsed="1"/>
-    <w:lsdException w:name="index 7" w:semiHidden="1" w:unhideWhenUsed="1"/>
-    <w:lsdException w:name="index 8" w:semiHidden="1" w:unhideWhenUsed="1"/>
-    <w:lsdException w:name="index 9" w:semiHidden="1" w:unhideWhenUsed="1"/>
-    <w:lsdException w:name="toc 1" w:semiHidden="1" w:uiPriority="39" w:unhideWhenUsed="1"/>
-    <w:lsdException w:name="toc 2" w:semiHidden="1" w:uiPriority="39" w:unhideWhenUsed="1"/>
-    <w:lsdException w:name="toc 3" w:semiHidden="1" w:uiPriority="39" w:unhideWhenUsed="1"/>
-    <w:lsdException w:name="toc 4" w:semiHidden="1" w:uiPriority="39" w:unhideWhenUsed="1"/>
-    <w:lsdException w:name="toc 5" w:semiHidden="1" w:uiPriority="39" w:unhideWhenUsed="1"/>
-    <w:lsdException w:name="toc 6" w:semiHidden="1" w:uiPriority="39" w:unhideWhenUsed="1"/>
-    <w:lsdException w:name="toc 7" w:semiHidden="1" w:uiPriority="39" w:unhideWhenUsed="1"/>
-    <w:lsdException w:name="toc 8" w:semiHidden="1" w:uiPriority="39" w:unhideWhenUsed="1"/>
-    <w:lsdException w:name="toc 9" w:semiHidden="1" w:uiPriority="39" w:unhideWhenUsed="1"/>
-    <w:lsdException w:name="Normal Indent" w:semiHidden="1" w:unhideWhenUsed="1"/>
-    <w:lsdException w:name="footnote text" w:semiHidden="1" w:unhideWhenUsed="1"/>
-    <w:lsdException w:name="annotation text" w:semiHidden="1" w:unhideWhenUsed="1"/>
-    <w:lsdException w:name="header" w:semiHidden="1" w:unhideWhenUsed="1"/>
-    <w:lsdException w:name="footer" w:semiHidden="1" w:unhideWhenUsed="1"/>
-    <w:lsdException w:name="index heading" w:semiHidden="1" w:unhideWhenUsed="1"/>
-    <w:lsdException w:name="caption" w:semiHidden="1" w:uiPriority="35" w:unhideWhenUsed="1" w:qFormat="1"/>
-    <w:lsdException w:name="table of figures" w:semiHidden="1" w:unhideWhenUsed="1"/>
-    <w:lsdException w:name="envelope address" w:semiHidden="1" w:unhideWhenUsed="1"/>
-    <w:lsdException w:name="envelope return" w:semiHidden="1" w:unhideWhenUsed="1"/>
-    <w:lsdException w:name="footnote reference" w:semiHidden="1" w:unhideWhenUsed="1"/>
-    <w:lsdException w:name="annotation reference" w:semiHidden="1" w:unhideWhenUsed="1"/>
-    <w:lsdException w:name="line number" w:semiHidden="1" w:unhideWhenUsed="1"/>
-    <w:lsdException w:name="page number" w:semiHidden="1" w:unhideWhenUsed="1"/>
-    <w:lsdException w:name="endnote reference" w:semiHidden="1" w:unhideWhenUsed="1"/>
-    <w:lsdException w:name="endnote text" w:semiHidden="1" w:unhideWhenUsed="1"/>
-    <w:lsdException w:name="table of authorities" w:semiHidden="1" w:unhideWhenUsed="1"/>
-    <w:lsdException w:name="macro" w:semiHidden="1" w:unhideWhenUsed="1"/>
-    <w:lsdException w:name="toa heading" w:semiHidden="1" w:unhideWhenUsed="1"/>
-    <w:lsdException w:name="List" w:semiHidden="1" w:unhideWhenUsed="1"/>
-    <w:lsdException w:name="List Bullet" w:semiHidden="1" w:unhideWhenUsed="1"/>
-    <w:lsdException w:name="List Number" w:semiHidden="1" w:unhideWhenUsed="1"/>
-    <w:lsdException w:name="List 2" w:semiHidden="1" w:unhideWhenUsed="1"/>
-    <w:lsdException w:name="List 3" w:semiHidden="1" w:unhideWhenUsed="1"/>
-    <w:lsdException w:name="List 4" w:semiHidden="1" w:unhideWhenUsed="1"/>
-    <w:lsdException w:name="List 5" w:semiHidden="1" w:unhideWhenUsed="1"/>
-    <w:lsdException w:name="List Bullet 2" w:semiHidden="1" w:unhideWhenUsed="1"/>
-    <w:lsdException w:name="List Bullet 3" w:semiHidden="1" w:unhideWhenUsed="1"/>
-    <w:lsdException w:name="List Bullet 4" w:semiHidden="1" w:unhideWhenUsed="1"/>
-    <w:lsdException w:name="List Bullet 5" w:semiHidden="1" w:unhideWhenUsed="1"/>
-    <w:lsdException w:name="List Number 2" w:semiHidden="1" w:unhideWhenUsed="1"/>
-    <w:lsdException w:name="List Number 3" w:semiHidden="1" w:unhideWhenUsed="1"/>
-    <w:lsdException w:name="List Number 4" w:semiHidden="1" w:unhideWhenUsed="1"/>
-    <w:lsdException w:name="List Number 5" w:semiHidden="1" w:unhideWhenUsed="1"/>
-    <w:lsdException w:name="Title" w:uiPriority="10" w:qFormat="1"/>
-    <w:lsdException w:name="Closing" w:semiHidden="1" w:unhideWhenUsed="1"/>
-    <w:lsdException w:name="Signature" w:semiHidden="1" w:unhideWhenUsed="1"/>
-    <w:lsdException w:name="Default Paragraph Font" w:semiHidden="1" w:uiPriority="1" w:unhideWhenUsed="1"/>
-    <w:lsdException w:name="Body Text" w:semiHidden="1" w:unhideWhenUsed="1"/>
-    <w:lsdException w:name="Body Text Indent" w:semiHidden="1" w:uiPriority="0" w:unhideWhenUsed="1"/>
-    <w:lsdException w:name="List Continue" w:semiHidden="1" w:unhideWhenUsed="1"/>
-    <w:lsdException w:name="List Continue 2" w:semiHidden="1" w:unhideWhenUsed="1"/>
-    <w:lsdException w:name="List Continue 3" w:semiHidden="1" w:unhideWhenUsed="1"/>
-    <w:lsdException w:name="List Continue 4" w:semiHidden="1" w:unhideWhenUsed="1"/>
-    <w:lsdException w:name="List Continue 5" w:semiHidden="1" w:unhideWhenUsed="1"/>
-    <w:lsdException w:name="Message Header" w:semiHidden="1" w:unhideWhenUsed="1"/>
-    <w:lsdException w:name="Subtitle" w:uiPriority="11" w:qFormat="1"/>
-    <w:lsdException w:name="Salutation" w:semiHidden="1" w:unhideWhenUsed="1"/>
-    <w:lsdException w:name="Date" w:semiHidden="1" w:unhideWhenUsed="1"/>
-    <w:lsdException w:name="Body Text First Indent" w:semiHidden="1" w:unhideWhenUsed="1"/>
-    <w:lsdException w:name="Body Text First Indent 2" w:semiHidden="1" w:unhideWhenUsed="1"/>
-    <w:lsdException w:name="Note Heading" w:semiHidden="1" w:unhideWhenUsed="1"/>
-    <w:lsdException w:name="Body Text 2" w:semiHidden="1" w:unhideWhenUsed="1"/>
-    <w:lsdException w:name="Body Text 3" w:semiHidden="1" w:unhideWhenUsed="1"/>
-    <w:lsdException w:name="Body Text Indent 2" w:semiHidden="1" w:unhideWhenUsed="1"/>
-    <w:lsdException w:name="Body Text Indent 3" w:semiHidden="1" w:unhideWhenUsed="1"/>
-    <w:lsdException w:name="Block Text" w:semiHidden="1" w:unhideWhenUsed="1"/>
-    <w:lsdException w:name="Hyperlink" w:semiHidden="1" w:unhideWhenUsed="1"/>
-    <w:lsdException w:name="FollowedHyperlink" w:semiHidden="1" w:unhideWhenUsed="1"/>
-    <w:lsdException w:name="Strong" w:uiPriority="22" w:qFormat="1"/>
-    <w:lsdException w:name="Emphasis" w:uiPriority="20" w:qFormat="1"/>
-    <w:lsdException w:name="Document Map" w:semiHidden="1" w:unhideWhenUsed="1"/>
-    <w:lsdException w:name="Plain Text" w:semiHidden="1" w:unhideWhenUsed="1"/>
-    <w:lsdException w:name="E-mail Signature" w:semiHidden="1" w:unhideWhenUsed="1"/>
-    <w:lsdException w:name="HTML Top of Form" w:semiHidden="1" w:unhideWhenUsed="1"/>
-    <w:lsdException w:name="HTML Bottom of Form" w:semiHidden="1" w:unhideWhenUsed="1"/>
-    <w:lsdException w:name="Normal (Web)" w:semiHidden="1" w:unhideWhenUsed="1"/>
-    <w:lsdException w:name="HTML Acronym" w:semiHidden="1" w:unhideWhenUsed="1"/>
-    <w:lsdException w:name="HTML Address" w:semiHidden="1" w:unhideWhenUsed="1"/>
-    <w:lsdException w:name="HTML Cite" w:semiHidden="1" w:unhideWhenUsed="1"/>
-    <w:lsdException w:name="HTML Code" w:semiHidden="1" w:unhideWhenUsed="1"/>
-    <w:lsdException w:name="HTML Definition" w:semiHidden="1" w:unhideWhenUsed="1"/>
-    <w:lsdException w:name="HTML Keyboard" w:semiHidden="1" w:unhideWhenUsed="1"/>
-    <w:lsdException w:name="HTML Preformatted" w:semiHidden="1" w:unhideWhenUsed="1"/>
-    <w:lsdException w:name="HTML Sample" w:semiHidden="1" w:unhideWhenUsed="1"/>
-    <w:lsdException w:name="HTML Typewriter" w:semiHidden="1" w:unhideWhenUsed="1"/>
-    <w:lsdException w:name="HTML Variable" w:semiHidden="1" w:unhideWhenUsed="1"/>
-    <w:lsdException w:name="Normal Table" w:semiHidden="1" w:unhideWhenUsed="1"/>
-    <w:lsdException w:name="annotation subject" w:semiHidden="1" w:unhideWhenUsed="1"/>
-    <w:lsdException w:name="No List" w:semiHidden="1" w:unhideWhenUsed="1"/>
-    <w:lsdException w:name="Outline List 1" w:semiHidden="1" w:unhideWhenUsed="1"/>
-    <w:lsdException w:name="Outline List 2" w:semiHidden="1" w:unhideWhenUsed="1"/>
-    <w:lsdException w:name="Outline List 3" w:semiHidden="1" w:unhideWhenUsed="1"/>
-    <w:lsdException w:name="Table Simple 1" w:semiHidden="1" w:unhideWhenUsed="1"/>
-    <w:lsdException w:name="Table Simple 2" w:semiHidden="1" w:unhideWhenUsed="1"/>
-    <w:lsdException w:name="Table Simple 3" w:semiHidden="1" w:unhideWhenUsed="1"/>
-    <w:lsdException w:name="Table Classic 1" w:semiHidden="1" w:unhideWhenUsed="1"/>
-    <w:lsdException w:name="Table Classic 2" w:semiHidden="1" w:unhideWhenUsed="1"/>
-    <w:lsdException w:name="Table Classic 3" w:semiHidden="1" w:unhideWhenUsed="1"/>
-    <w:lsdException w:name="Table Classic 4" w:semiHidden="1" w:unhideWhenUsed="1"/>
-    <w:lsdException w:name="Table Colorful 1" w:semiHidden="1" w:unhideWhenUsed="1"/>
-    <w:lsdException w:name="Table Colorful 2" w:semiHidden="1" w:unhideWhenUsed="1"/>
-    <w:lsdException w:name="Table Colorful 3" w:semiHidden="1" w:unhideWhenUsed="1"/>
-    <w:lsdException w:name="Table Columns 1" w:semiHidden="1" w:unhideWhenUsed="1"/>
-    <w:lsdException w:name="Table Columns 2" w:semiHidden="1" w:unhideWhenUsed="1"/>
-    <w:lsdException w:name="Table Columns 3" w:semiHidden="1" w:unhideWhenUsed="1"/>
-    <w:lsdException w:name="Table Columns 4" w:semiHidden="1" w:unhideWhenUsed="1"/>
-    <w:lsdException w:name="Table Columns 5" w:semiHidden="1" w:unhideWhenUsed="1"/>
-    <w:lsdException w:name="Table Grid 1" w:semiHidden="1" w:unhideWhenUsed="1"/>
-    <w:lsdException w:name="Table Grid 2" w:semiHidden="1" w:unhideWhenUsed="1"/>
-    <w:lsdException w:name="Table Grid 3" w:semiHidden="1" w:unhideWhenUsed="1"/>
-    <w:lsdException w:name="Table Grid 4" w:semiHidden="1" w:unhideWhenUsed="1"/>
-    <w:lsdException w:name="Table Grid 5" w:semiHidden="1" w:unhideWhenUsed="1"/>
-    <w:lsdException w:name="Table Grid 6" w:semiHidden="1" w:unhideWhenUsed="1"/>
-    <w:lsdException w:name="Table Grid 7" w:semiHidden="1" w:unhideWhenUsed="1"/>
-    <w:lsdException w:name="Table Grid 8" w:semiHidden="1" w:unhideWhenUsed="1"/>
-    <w:lsdException w:name="Table List 1" w:semiHidden="1" w:unhideWhenUsed="1"/>
-    <w:lsdException w:name="Table List 2" w:semiHidden="1" w:unhideWhenUsed="1"/>
-    <w:lsdException w:name="Table List 3" w:semiHidden="1" w:unhideWhenUsed="1"/>
-    <w:lsdException w:name="Table List 4" w:semiHidden="1" w:unhideWhenUsed="1"/>
-    <w:lsdException w:name="Table List 5" w:semiHidden="1" w:unhideWhenUsed="1"/>
-    <w:lsdException w:name="Table List 6" w:semiHidden="1" w:unhideWhenUsed="1"/>
-    <w:lsdException w:name="Table List 7" w:semiHidden="1" w:unhideWhenUsed="1"/>
-    <w:lsdException w:name="Table List 8" w:semiHidden="1" w:unhideWhenUsed="1"/>
-    <w:lsdException w:name="Table 3D effects 1" w:semiHidden="1" w:unhideWhenUsed="1"/>
-    <w:lsdException w:name="Table 3D effects 2" w:semiHidden="1" w:unhideWhenUsed="1"/>
-    <w:lsdException w:name="Table 3D effects 3" w:semiHidden="1" w:unhideWhenUsed="1"/>
-    <w:lsdException w:name="Table Contemporary" w:semiHidden="1" w:unhideWhenUsed="1"/>
-    <w:lsdException w:name="Table Elegant" w:semiHidden="1" w:unhideWhenUsed="1"/>
-    <w:lsdException w:name="Table Professional" w:semiHidden="1" w:unhideWhenUsed="1"/>
-    <w:lsdException w:name="Table Subtle 1" w:semiHidden="1" w:unhideWhenUsed="1"/>
-    <w:lsdException w:name="Table Subtle 2" w:semiHidden="1" w:unhideWhenUsed="1"/>
-    <w:lsdException w:name="Table Web 1" w:semiHidden="1" w:unhideWhenUsed="1"/>
-    <w:lsdException w:name="Table Web 2" w:semiHidden="1" w:unhideWhenUsed="1"/>
-    <w:lsdException w:name="Table Web 3" w:semiHidden="1" w:unhideWhenUsed="1"/>
-    <w:lsdException w:name="Balloon Text" w:semiHidden="1" w:unhideWhenUsed="1"/>
-    <w:lsdException w:name="Table Grid" w:uiPriority="59"/>
-    <w:lsdException w:name="Table Theme" w:semiHidden="1" w:unhideWhenUsed="1"/>
-    <w:lsdException w:name="Note Level 1" w:semiHidden="1" w:unhideWhenUsed="1"/>
-    <w:lsdException w:name="Note Level 2" w:semiHidden="1" w:unhideWhenUsed="1"/>
-    <w:lsdException w:name="Note Level 3" w:semiHidden="1" w:unhideWhenUsed="1"/>
-    <w:lsdException w:name="Note Level 4" w:semiHidden="1" w:unhideWhenUsed="1"/>
-    <w:lsdException w:name="Note Level 5" w:semiHidden="1" w:unhideWhenUsed="1"/>
-    <w:lsdException w:name="Note Level 6" w:semiHidden="1" w:unhideWhenUsed="1"/>
-    <w:lsdException w:name="Note Level 7" w:semiHidden="1" w:unhideWhenUsed="1"/>
-    <w:lsdException w:name="Note Level 8" w:semiHidden="1" w:unhideWhenUsed="1"/>
-    <w:lsdException w:name="Note Level 9" w:semiHidden="1" w:unhideWhenUsed="1"/>
-    <w:lsdException w:name="Placeholder Text" w:semiHidden="1"/>
-    <w:lsdException w:name="No Spacing" w:uiPriority="1" w:qFormat="1"/>
-    <w:lsdException w:name="Light Shading" w:uiPriority="60"/>
-    <w:lsdException w:name="Light List" w:uiPriority="61"/>
-    <w:lsdException w:name="Light Grid" w:uiPriority="62"/>
-    <w:lsdException w:name="Medium Shading 1" w:uiPriority="63"/>
-    <w:lsdException w:name="Medium Shading 2" w:uiPriority="64"/>
-    <w:lsdException w:name="Medium List 1" w:uiPriority="65"/>
-    <w:lsdException w:name="Medium List 2" w:uiPriority="66"/>
-    <w:lsdException w:name="Medium Grid 1" w:uiPriority="67"/>
-    <w:lsdException w:name="Medium Grid 2" w:uiPriority="68"/>
-    <w:lsdException w:name="Medium Grid 3" w:uiPriority="69"/>
-    <w:lsdException w:name="Dark List" w:uiPriority="70"/>
-    <w:lsdException w:name="Colorful Shading" w:uiPriority="71"/>
-    <w:lsdException w:name="Colorful List" w:uiPriority="72"/>
-    <w:lsdException w:name="Colorful Grid" w:uiPriority="73"/>
-    <w:lsdException w:name="Light Shading Accent 1" w:uiPriority="60"/>
-    <w:lsdException w:name="Light List Accent 1" w:uiPriority="61"/>
-    <w:lsdException w:name="Light Grid Accent 1" w:uiPriority="62"/>
-    <w:lsdException w:name="Medium Shading 1 Accent 1" w:uiPriority="63"/>
-    <w:lsdException w:name="Medium Shading 2 Accent 1" w:uiPriority="64"/>
-    <w:lsdException w:name="Medium List 1 Accent 1" w:uiPriority="65"/>
-    <w:lsdException w:name="Revision" w:semiHidden="1"/>
-    <w:lsdException w:name="List Paragraph" w:uiPriority="34" w:qFormat="1"/>
-    <w:lsdException w:name="Quote" w:uiPriority="29" w:qFormat="1"/>
-    <w:lsdException w:name="Intense Quote" w:uiPriority="30" w:qFormat="1"/>
-    <w:lsdException w:name="Medium List 2 Accent 1" w:uiPriority="66"/>
-    <w:lsdException w:name="Medium Grid 1 Accent 1" w:uiPriority="67"/>
-    <w:lsdException w:name="Medium Grid 2 Accent 1" w:uiPriority="68"/>
-    <w:lsdException w:name="Medium Grid 3 Accent 1" w:uiPriority="69"/>
-    <w:lsdException w:name="Dark List Accent 1" w:uiPriority="70"/>
-    <w:lsdException w:name="Colorful Shading Accent 1" w:uiPriority="71"/>
-    <w:lsdException w:name="Colorful List Accent 1" w:uiPriority="72"/>
-    <w:lsdException w:name="Colorful Grid Accent 1" w:uiPriority="73"/>
-    <w:lsdException w:name="Light Shading Accent 2" w:uiPriority="60"/>
-    <w:lsdException w:name="Light List Accent 2" w:uiPriority="61"/>
-    <w:lsdException w:name="Light Grid Accent 2" w:uiPriority="62"/>
-    <w:lsdException w:name="Medium Shading 1 Accent 2" w:uiPriority="63"/>
-    <w:lsdException w:name="Medium Shading 2 Accent 2" w:uiPriority="64"/>
-    <w:lsdException w:name="Medium List 1 Accent 2" w:uiPriority="65"/>
-    <w:lsdException w:name="Medium List 2 Accent 2" w:uiPriority="66"/>
-    <w:lsdException w:name="Medium Grid 1 Accent 2" w:uiPriority="67"/>
-    <w:lsdException w:name="Medium Grid 2 Accent 2" w:uiPriority="68"/>
-    <w:lsdException w:name="Medium Grid 3 Accent 2" w:uiPriority="69"/>
-    <w:lsdException w:name="Dark List Accent 2" w:uiPriority="70"/>
-    <w:lsdException w:name="Colorful Shading Accent 2" w:uiPriority="71"/>
-    <w:lsdException w:name="Colorful List Accent 2" w:uiPriority="72"/>
-    <w:lsdException w:name="Colorful Grid Accent 2" w:uiPriority="73"/>
-    <w:lsdException w:name="Light Shading Accent 3" w:uiPriority="60"/>
-    <w:lsdException w:name="Light List Accent 3" w:uiPriority="61"/>
-    <w:lsdException w:name="Light Grid Accent 3" w:uiPriority="62"/>
-    <w:lsdException w:name="Medium Shading 1 Accent 3" w:uiPriority="63"/>
-    <w:lsdException w:name="Medium Shading 2 Accent 3" w:uiPriority="64"/>
-    <w:lsdException w:name="Medium List 1 Accent 3" w:uiPriority="65"/>
-    <w:lsdException w:name="Medium List 2 Accent 3" w:uiPriority="66"/>
-    <w:lsdException w:name="Medium Grid 1 Accent 3" w:uiPriority="67"/>
-    <w:lsdException w:name="Medium Grid 2 Accent 3" w:uiPriority="68"/>
-    <w:lsdException w:name="Medium Grid 3 Accent 3" w:uiPriority="69"/>
-    <w:lsdException w:name="Dark List Accent 3" w:uiPriority="70"/>
-    <w:lsdException w:name="Colorful Shading Accent 3" w:uiPriority="71"/>
-    <w:lsdException w:name="Colorful List Accent 3" w:uiPriority="72"/>
-    <w:lsdException w:name="Colorful Grid Accent 3" w:uiPriority="73"/>
-    <w:lsdException w:name="Light Shading Accent 4" w:uiPriority="60"/>
-    <w:lsdException w:name="Light List Accent 4" w:uiPriority="61"/>
-    <w:lsdException w:name="Light Grid Accent 4" w:uiPriority="62"/>
-    <w:lsdException w:name="Medium Shading 1 Accent 4" w:uiPriority="63"/>
-    <w:lsdException w:name="Medium Shading 2 Accent 4" w:uiPriority="64"/>
-    <w:lsdException w:name="Medium List 1 Accent 4" w:uiPriority="65"/>
-    <w:lsdException w:name="Medium List 2 Accent 4" w:uiPriority="66"/>
-    <w:lsdException w:name="Medium Grid 1 Accent 4" w:uiPriority="67"/>
-    <w:lsdException w:name="Medium Grid 2 Accent 4" w:uiPriority="68"/>
-    <w:lsdException w:name="Medium Grid 3 Accent 4" w:uiPriority="69"/>
-    <w:lsdException w:name="Dark List Accent 4" w:uiPriority="70"/>
-    <w:lsdException w:name="Colorful Shading Accent 4" w:uiPriority="71"/>
-    <w:lsdException w:name="Colorful List Accent 4" w:uiPriority="72"/>
-    <w:lsdException w:name="Colorful Grid Accent 4" w:uiPriority="73"/>
-    <w:lsdException w:name="Light Shading Accent 5" w:uiPriority="60"/>
-    <w:lsdException w:name="Light List Accent 5" w:uiPriority="61"/>
-    <w:lsdException w:name="Light Grid Accent 5" w:uiPriority="62"/>
-    <w:lsdException w:name="Medium Shading 1 Accent 5" w:uiPriority="63"/>
-    <w:lsdException w:name="Medium Shading 2 Accent 5" w:uiPriority="64"/>
-    <w:lsdException w:name="Medium List 1 Accent 5" w:uiPriority="65"/>
-    <w:lsdException w:name="Medium List 2 Accent 5" w:uiPriority="66"/>
-    <w:lsdException w:name="Medium Grid 1 Accent 5" w:uiPriority="67"/>
-    <w:lsdException w:name="Medium Grid 2 Accent 5" w:uiPriority="68"/>
-    <w:lsdException w:name="Medium Grid 3 Accent 5" w:uiPriority="69"/>
-    <w:lsdException w:name="Dark List Accent 5" w:uiPriority="70"/>
-    <w:lsdException w:name="Colorful Shading Accent 5" w:uiPriority="71"/>
-    <w:lsdException w:name="Colorful List Accent 5" w:uiPriority="72"/>
-    <w:lsdException w:name="Colorful Grid Accent 5" w:uiPriority="73"/>
-    <w:lsdException w:name="Light Shading Accent 6" w:uiPriority="60"/>
-    <w:lsdException w:name="Light List Accent 6" w:uiPriority="61"/>
-    <w:lsdException w:name="Light Grid Accent 6" w:uiPriority="62"/>
-    <w:lsdException w:name="Medium Shading 1 Accent 6" w:uiPriority="63"/>
-    <w:lsdException w:name="Medium Shading 2 Accent 6" w:uiPriority="64"/>
-    <w:lsdException w:name="Medium List 1 Accent 6" w:uiPriority="65"/>
-    <w:lsdException w:name="Medium List 2 Accent 6" w:uiPriority="66"/>
-    <w:lsdException w:name="Medium Grid 1 Accent 6" w:uiPriority="67"/>
-    <w:lsdException w:name="Medium Grid 2 Accent 6" w:uiPriority="68"/>
-    <w:lsdException w:name="Medium Grid 3 Accent 6" w:uiPriority="69"/>
-    <w:lsdException w:name="Dark List Accent 6" w:uiPriority="70"/>
-    <w:lsdException w:name="Colorful Shading Accent 6" w:uiPriority="71"/>
-    <w:lsdException w:name="Colorful List Accent 6" w:uiPriority="72"/>
-    <w:lsdException w:name="Colorful Grid Accent 6" w:uiPriority="73"/>
-    <w:lsdException w:name="Subtle Emphasis" w:uiPriority="19" w:qFormat="1"/>
-    <w:lsdException w:name="Intense Emphasis" w:uiPriority="21" w:qFormat="1"/>
-    <w:lsdException w:name="Subtle Reference" w:uiPriority="31" w:qFormat="1"/>
-    <w:lsdException w:name="Intense Reference" w:uiPriority="32" w:qFormat="1"/>
-    <w:lsdException w:name="Book Title" w:uiPriority="33" w:qFormat="1"/>
-    <w:lsdException w:name="Bibliography" w:semiHidden="1" w:uiPriority="37" w:unhideWhenUsed="1"/>
-    <w:lsdException w:name="TOC Heading" w:semiHidden="1" w:uiPriority="39" w:unhideWhenUsed="1" w:qFormat="1"/>
-    <w:lsdException w:name="Plain Table 1" w:uiPriority="41"/>
-    <w:lsdException w:name="Plain Table 2" w:uiPriority="42"/>
-    <w:lsdException w:name="Plain Table 3" w:uiPriority="43"/>
-    <w:lsdException w:name="Plain Table 4" w:uiPriority="44"/>
-    <w:lsdException w:name="Plain Table 5" w:uiPriority="45"/>
-    <w:lsdException w:name="Grid Table Light" w:uiPriority="40"/>
-    <w:lsdException w:name="Grid Table 1 Light" w:uiPriority="46"/>
-    <w:lsdException w:name="Grid Table 2" w:uiPriority="47"/>
-    <w:lsdException w:name="Grid Table 3" w:uiPriority="48"/>
-    <w:lsdException w:name="Grid Table 4" w:uiPriority="49"/>
-    <w:lsdException w:name="Grid Table 5 Dark" w:uiPriority="50"/>
-    <w:lsdException w:name="Grid Table 6 Colorful" w:uiPriority="51"/>
-    <w:lsdException w:name="Grid Table 7 Colorful" w:uiPriority="52"/>
-    <w:lsdException w:name="Grid Table 1 Light Accent 1" w:uiPriority="46"/>
-    <w:lsdException w:name="Grid Table 2 Accent 1" w:uiPriority="47"/>
-    <w:lsdException w:name="Grid Table 3 Accent 1" w:uiPriority="48"/>
-    <w:lsdException w:name="Grid Table 4 Accent 1" w:uiPriority="49"/>
-    <w:lsdException w:name="Grid Table 5 Dark Accent 1" w:uiPriority="50"/>
-    <w:lsdException w:name="Grid Table 6 Colorful Accent 1" w:uiPriority="51"/>
-    <w:lsdException w:name="Grid Table 7 Colorful Accent 1" w:uiPriority="52"/>
-    <w:lsdException w:name="Grid Table 1 Light Accent 2" w:uiPriority="46"/>
-    <w:lsdException w:name="Grid Table 2 Accent 2" w:uiPriority="47"/>
-    <w:lsdException w:name="Grid Table 3 Accent 2" w:uiPriority="48"/>
-    <w:lsdException w:name="Grid Table 4 Accent 2" w:uiPriority="49"/>
-    <w:lsdException w:name="Grid Table 5 Dark Accent 2" w:uiPriority="50"/>
-    <w:lsdException w:name="Grid Table 6 Colorful Accent 2" w:uiPriority="51"/>
-    <w:lsdException w:name="Grid Table 7 Colorful Accent 2" w:uiPriority="52"/>
-    <w:lsdException w:name="Grid Table 1 Light Accent 3" w:uiPriority="46"/>
-    <w:lsdException w:name="Grid Table 2 Accent 3" w:uiPriority="47"/>
-    <w:lsdException w:name="Grid Table 3 Accent 3" w:uiPriority="48"/>
-    <w:lsdException w:name="Grid Table 4 Accent 3" w:uiPriority="49"/>
-    <w:lsdException w:name="Grid Table 5 Dark Accent 3" w:uiPriority="50"/>
-    <w:lsdException w:name="Grid Table 6 Colorful Accent 3" w:uiPriority="51"/>
-    <w:lsdException w:name="Grid Table 7 Colorful Accent 3" w:uiPriority="52"/>
-    <w:lsdException w:name="Grid Table 1 Light Accent 4" w:uiPriority="46"/>
-    <w:lsdException w:name="Grid Table 2 Accent 4" w:uiPriority="47"/>
-    <w:lsdException w:name="Grid Table 3 Accent 4" w:uiPriority="48"/>
-    <w:lsdException w:name="Grid Table 4 Accent 4" w:uiPriority="49"/>
-    <w:lsdException w:name="Grid Table 5 Dark Accent 4" w:uiPriority="50"/>
-    <w:lsdException w:name="Grid Table 6 Colorful Accent 4" w:uiPriority="51"/>
-    <w:lsdException w:name="Grid Table 7 Colorful Accent 4" w:uiPriority="52"/>
-    <w:lsdException w:name="Grid Table 1 Light Accent 5" w:uiPriority="46"/>
-    <w:lsdException w:name="Grid Table 2 Accent 5" w:uiPriority="47"/>
-    <w:lsdException w:name="Grid Table 3 Accent 5" w:uiPriority="48"/>
-    <w:lsdException w:name="Grid Table 4 Accent 5" w:uiPriority="49"/>
-    <w:lsdException w:name="Grid Table 5 Dark Accent 5" w:uiPriority="50"/>
-    <w:lsdException w:name="Grid Table 6 Colorful Accent 5" w:uiPriority="51"/>
-    <w:lsdException w:name="Grid Table 7 Colorful Accent 5" w:uiPriority="52"/>
-    <w:lsdException w:name="Grid Table 1 Light Accent 6" w:uiPriority="46"/>
-    <w:lsdException w:name="Grid Table 2 Accent 6" w:uiPriority="47"/>
-    <w:lsdException w:name="Grid Table 3 Accent 6" w:uiPriority="48"/>
-    <w:lsdException w:name="Grid Table 4 Accent 6" w:uiPriority="49"/>
-    <w:lsdException w:name="Grid Table 5 Dark Accent 6" w:uiPriority="50"/>
-    <w:lsdException w:name="Grid Table 6 Colorful Accent 6" w:uiPriority="51"/>
-    <w:lsdException w:name="Grid Table 7 Colorful Accent 6" w:uiPriority="52"/>
-    <w:lsdException w:name="List Table 1 Light" w:uiPriority="46"/>
-    <w:lsdException w:name="List Table 2" w:uiPriority="47"/>
-    <w:lsdException w:name="List Table 3" w:uiPriority="48"/>
-    <w:lsdException w:name="List Table 4" w:uiPriority="49"/>
-    <w:lsdException w:name="List Table 5 Dark" w:uiPriority="50"/>
-    <w:lsdException w:name="List Table 6 Colorful" w:uiPriority="51"/>
-    <w:lsdException w:name="List Table 7 Colorful" w:uiPriority="52"/>
-    <w:lsdException w:name="List Table 1 Light Accent 1" w:uiPriority="46"/>
-    <w:lsdException w:name="List Table 2 Accent 1" w:uiPriority="47"/>
-    <w:lsdException w:name="List Table 3 Accent 1" w:uiPriority="48"/>
-    <w:lsdException w:name="List Table 4 Accent 1" w:uiPriority="49"/>
-    <w:lsdException w:name="List Table 5 Dark Accent 1" w:uiPriority="50"/>
-    <w:lsdException w:name="List Table 6 Colorful Accent 1" w:uiPriority="51"/>
-    <w:lsdException w:name="List Table 7 Colorful Accent 1" w:uiPriority="52"/>
-    <w:lsdException w:name="List Table 1 Light Accent 2" w:uiPriority="46"/>
-    <w:lsdException w:name="List Table 2 Accent 2" w:uiPriority="47"/>
-    <w:lsdException w:name="List Table 3 Accent 2" w:uiPriority="48"/>
-    <w:lsdException w:name="List Table 4 Accent 2" w:uiPriority="49"/>
-    <w:lsdException w:name="List Table 5 Dark Accent 2" w:uiPriority="50"/>
-    <w:lsdException w:name="List Table 6 Colorful Accent 2" w:uiPriority="51"/>
-    <w:lsdException w:name="List Table 7 Colorful Accent 2" w:uiPriority="52"/>
-    <w:lsdException w:name="List Table 1 Light Accent 3" w:uiPriority="46"/>
-    <w:lsdException w:name="List Table 2 Accent 3" w:uiPriority="47"/>
-    <w:lsdException w:name="List Table 3 Accent 3" w:uiPriority="48"/>
-    <w:lsdException w:name="List Table 4 Accent 3" w:uiPriority="49"/>
-    <w:lsdException w:name="List Table 5 Dark Accent 3" w:uiPriority="50"/>
-    <w:lsdException w:name="List Table 6 Colorful Accent 3" w:uiPriority="51"/>
-    <w:lsdException w:name="List Table 7 Colorful Accent 3" w:uiPriority="52"/>
-    <w:lsdException w:name="List Table 1 Light Accent 4" w:uiPriority="46"/>
-    <w:lsdException w:name="List Table 2 Accent 4" w:uiPriority="47"/>
-    <w:lsdException w:name="List Table 3 Accent 4" w:uiPriority="48"/>
-    <w:lsdException w:name="List Table 4 Accent 4" w:uiPriority="49"/>
-    <w:lsdException w:name="List Table 5 Dark Accent 4" w:uiPriority="50"/>
-    <w:lsdException w:name="List Table 6 Colorful Accent 4" w:uiPriority="51"/>
-    <w:lsdException w:name="List Table 7 Colorful Accent 4" w:uiPriority="52"/>
-    <w:lsdException w:name="List Table 1 Light Accent 5" w:uiPriority="46"/>
-    <w:lsdException w:name="List Table 2 Accent 5" w:uiPriority="47"/>
-    <w:lsdException w:name="List Table 3 Accent 5" w:uiPriority="48"/>
-    <w:lsdException w:name="List Table 4 Accent 5" w:uiPriority="49"/>
-    <w:lsdException w:name="List Table 5 Dark Accent 5" w:uiPriority="50"/>
-    <w:lsdException w:name="List Table 6 Colorful Accent 5" w:uiPriority="51"/>
-    <w:lsdException w:name="List Table 7 Colorful Accent 5" w:uiPriority="52"/>
-    <w:lsdException w:name="List Table 1 Light Accent 6" w:uiPriority="46"/>
-    <w:lsdException w:name="List Table 2 Accent 6" w:uiPriority="47"/>
-    <w:lsdException w:name="List Table 3 Accent 6" w:uiPriority="48"/>
-    <w:lsdException w:name="List Table 4 Accent 6" w:uiPriority="49"/>
-    <w:lsdException w:name="List Table 5 Dark Accent 6" w:uiPriority="50"/>
-    <w:lsdException w:name="List Table 6 Colorful Accent 6" w:uiPriority="51"/>
-    <w:lsdException w:name="List Table 7 Colorful Accent 6" w:uiPriority="52"/>
-    <w:lsdException w:name="Mention" w:semiHidden="1" w:unhideWhenUsed="1"/>
-    <w:lsdException w:name="Smart Hyperlink" w:semiHidden="1" w:unhideWhenUsed="1"/>
+  <w:latentStyles w:defLockedState="0" w:defUIPriority="99" w:defSemiHidden="1" w:defUnhideWhenUsed="1" w:defQFormat="0" w:count="276">
+    <w:lsdException w:name="Normal" w:semiHidden="0" w:uiPriority="0" w:unhideWhenUsed="0" w:qFormat="1"/>
+    <w:lsdException w:name="heading 1" w:semiHidden="0" w:uiPriority="9" w:unhideWhenUsed="0" w:qFormat="1"/>
+    <w:lsdException w:name="heading 2" w:uiPriority="9" w:qFormat="1"/>
+    <w:lsdException w:name="heading 3" w:uiPriority="9" w:qFormat="1"/>
+    <w:lsdException w:name="heading 4" w:uiPriority="9" w:qFormat="1"/>
+    <w:lsdException w:name="heading 5" w:uiPriority="9" w:qFormat="1"/>
+    <w:lsdException w:name="heading 6" w:uiPriority="9" w:qFormat="1"/>
+    <w:lsdException w:name="heading 7" w:uiPriority="9" w:qFormat="1"/>
+    <w:lsdException w:name="heading 8" w:uiPriority="9" w:qFormat="1"/>
+    <w:lsdException w:name="heading 9" w:uiPriority="9" w:qFormat="1"/>
+    <w:lsdException w:name="toc 1" w:uiPriority="39"/>
+    <w:lsdException w:name="toc 2" w:uiPriority="39"/>
+    <w:lsdException w:name="toc 3" w:uiPriority="39"/>
+    <w:lsdException w:name="toc 4" w:uiPriority="39"/>
+    <w:lsdException w:name="toc 5" w:uiPriority="39"/>
+    <w:lsdException w:name="toc 6" w:uiPriority="39"/>
+    <w:lsdException w:name="toc 7" w:uiPriority="39"/>
+    <w:lsdException w:name="toc 8" w:uiPriority="39"/>
+    <w:lsdException w:name="toc 9" w:uiPriority="39"/>
+    <w:lsdException w:name="caption" w:uiPriority="35" w:qFormat="1"/>
+    <w:lsdException w:name="Title" w:semiHidden="0" w:uiPriority="10" w:unhideWhenUsed="0" w:qFormat="1"/>
+    <w:lsdException w:name="Default Paragraph Font" w:uiPriority="1"/>
+    <w:lsdException w:name="Body Text Indent" w:uiPriority="0"/>
+    <w:lsdException w:name="Subtitle" w:semiHidden="0" w:uiPriority="11" w:unhideWhenUsed="0" w:qFormat="1"/>
+    <w:lsdException w:name="Strong" w:semiHidden="0" w:uiPriority="22" w:unhideWhenUsed="0" w:qFormat="1"/>
+    <w:lsdException w:name="Emphasis" w:semiHidden="0" w:uiPriority="20" w:unhideWhenUsed="0" w:qFormat="1"/>
+    <w:lsdException w:name="Table Grid" w:semiHidden="0" w:uiPriority="59" w:unhideWhenUsed="0"/>
+    <w:lsdException w:name="Placeholder Text" w:unhideWhenUsed="0"/>
+    <w:lsdException w:name="No Spacing" w:semiHidden="0" w:uiPriority="1" w:unhideWhenUsed="0" w:qFormat="1"/>
+    <w:lsdException w:name="Light Shading" w:semiHidden="0" w:uiPriority="60" w:unhideWhenUsed="0"/>
+    <w:lsdException w:name="Light List" w:semiHidden="0" w:uiPriority="61" w:unhideWhenUsed="0"/>
+    <w:lsdException w:name="Light Grid" w:semiHidden="0" w:uiPriority="62" w:unhideWhenUsed="0"/>
+    <w:lsdException w:name="Medium Shading 1" w:semiHidden="0" w:uiPriority="63" w:unhideWhenUsed="0"/>
+    <w:lsdException w:name="Medium Shading 2" w:semiHidden="0" w:uiPriority="64" w:unhideWhenUsed="0"/>
+    <w:lsdException w:name="Medium List 1" w:semiHidden="0" w:uiPriority="65" w:unhideWhenUsed="0"/>
+    <w:lsdException w:name="Medium List 2" w:semiHidden="0" w:uiPriority="66" w:unhideWhenUsed="0"/>
+    <w:lsdException w:name="Medium Grid 1" w:semiHidden="0" w:uiPriority="67" w:unhideWhenUsed="0"/>
+    <w:lsdException w:name="Medium Grid 2" w:semiHidden="0" w:uiPriority="68" w:unhideWhenUsed="0"/>
+    <w:lsdException w:name="Medium Grid 3" w:semiHidden="0" w:uiPriority="69" w:unhideWhenUsed="0"/>
+    <w:lsdException w:name="Dark List" w:semiHidden="0" w:uiPriority="70" w:unhideWhenUsed="0"/>
+    <w:lsdException w:name="Colorful Shading" w:semiHidden="0" w:uiPriority="71" w:unhideWhenUsed="0"/>
+    <w:lsdException w:name="Colorful List" w:semiHidden="0" w:uiPriority="72" w:unhideWhenUsed="0"/>
+    <w:lsdException w:name="Colorful Grid" w:semiHidden="0" w:uiPriority="73" w:unhideWhenUsed="0"/>
+    <w:lsdException w:name="Light Shading Accent 1" w:semiHidden="0" w:uiPriority="60" w:unhideWhenUsed="0"/>
+    <w:lsdException w:name="Light List Accent 1" w:semiHidden="0" w:uiPriority="61" w:unhideWhenUsed="0"/>
+    <w:lsdException w:name="Light Grid Accent 1" w:semiHidden="0" w:uiPriority="62" w:unhideWhenUsed="0"/>
+    <w:lsdException w:name="Medium Shading 1 Accent 1" w:semiHidden="0" w:uiPriority="63" w:unhideWhenUsed="0"/>
+    <w:lsdException w:name="Medium Shading 2 Accent 1" w:semiHidden="0" w:uiPriority="64" w:unhideWhenUsed="0"/>
+    <w:lsdException w:name="Medium List 1 Accent 1" w:semiHidden="0" w:uiPriority="65" w:unhideWhenUsed="0"/>
+    <w:lsdException w:name="Revision" w:unhideWhenUsed="0"/>
+    <w:lsdException w:name="List Paragraph" w:semiHidden="0" w:uiPriority="34" w:unhideWhenUsed="0" w:qFormat="1"/>
+    <w:lsdException w:name="Quote" w:semiHidden="0" w:uiPriority="29" w:unhideWhenUsed="0" w:qFormat="1"/>
+    <w:lsdException w:name="Intense Quote" w:semiHidden="0" w:uiPriority="30" w:unhideWhenUsed="0" w:qFormat="1"/>
+    <w:lsdException w:name="Medium List 2 Accent 1" w:semiHidden="0" w:uiPriority="66" w:unhideWhenUsed="0"/>
+    <w:lsdException w:name="Medium Grid 1 Accent 1" w:semiHidden="0" w:uiPriority="67" w:unhideWhenUsed="0"/>
+    <w:lsdException w:name="Medium Grid 2 Accent 1" w:semiHidden="0" w:uiPriority="68" w:unhideWhenUsed="0"/>
+    <w:lsdException w:name="Medium Grid 3 Accent 1" w:semiHidden="0" w:uiPriority="69" w:unhideWhenUsed="0"/>
+    <w:lsdException w:name="Dark List Accent 1" w:semiHidden="0" w:uiPriority="70" w:unhideWhenUsed="0"/>
+    <w:lsdException w:name="Colorful Shading Accent 1" w:semiHidden="0" w:uiPriority="71" w:unhideWhenUsed="0"/>
+    <w:lsdException w:name="Colorful List Accent 1" w:semiHidden="0" w:uiPriority="72" w:unhideWhenUsed="0"/>
+    <w:lsdException w:name="Colorful Grid Accent 1" w:semiHidden="0" w:uiPriority="73" w:unhideWhenUsed="0"/>
+    <w:lsdException w:name="Light Shading Accent 2" w:semiHidden="0" w:uiPriority="60" w:unhideWhenUsed="0"/>
+    <w:lsdException w:name="Light List Accent 2" w:semiHidden="0" w:uiPriority="61" w:unhideWhenUsed="0"/>
+    <w:lsdException w:name="Light Grid Accent 2" w:semiHidden="0" w:uiPriority="62" w:unhideWhenUsed="0"/>
+    <w:lsdException w:name="Medium Shading 1 Accent 2" w:semiHidden="0" w:uiPriority="63" w:unhideWhenUsed="0"/>
+    <w:lsdException w:name="Medium Shading 2 Accent 2" w:semiHidden="0" w:uiPriority="64" w:unhideWhenUsed="0"/>
+    <w:lsdException w:name="Medium List 1 Accent 2" w:semiHidden="0" w:uiPriority="65" w:unhideWhenUsed="0"/>
+    <w:lsdException w:name="Medium List 2 Accent 2" w:semiHidden="0" w:uiPriority="66" w:unhideWhenUsed="0"/>
+    <w:lsdException w:name="Medium Grid 1 Accent 2" w:semiHidden="0" w:uiPriority="67" w:unhideWhenUsed="0"/>
+    <w:lsdException w:name="Medium Grid 2 Accent 2" w:semiHidden="0" w:uiPriority="68" w:unhideWhenUsed="0"/>
+    <w:lsdException w:name="Medium Grid 3 Accent 2" w:semiHidden="0" w:uiPriority="69" w:unhideWhenUsed="0"/>
+    <w:lsdException w:name="Dark List Accent 2" w:semiHidden="0" w:uiPriority="70" w:unhideWhenUsed="0"/>
+    <w:lsdException w:name="Colorful Shading Accent 2" w:semiHidden="0" w:uiPriority="71" w:unhideWhenUsed="0"/>
+    <w:lsdException w:name="Colorful List Accent 2" w:semiHidden="0" w:uiPriority="72" w:unhideWhenUsed="0"/>
+    <w:lsdException w:name="Colorful Grid Accent 2" w:semiHidden="0" w:uiPriority="73" w:unhideWhenUsed="0"/>
+    <w:lsdException w:name="Light Shading Accent 3" w:semiHidden="0" w:uiPriority="60" w:unhideWhenUsed="0"/>
+    <w:lsdException w:name="Light List Accent 3" w:semiHidden="0" w:uiPriority="61" w:unhideWhenUsed="0"/>
+    <w:lsdException w:name="Light Grid Accent 3" w:semiHidden="0" w:uiPriority="62" w:unhideWhenUsed="0"/>
+    <w:lsdException w:name="Medium Shading 1 Accent 3" w:semiHidden="0" w:uiPriority="63" w:unhideWhenUsed="0"/>
+    <w:lsdException w:name="Medium Shading 2 Accent 3" w:semiHidden="0" w:uiPriority="64" w:unhideWhenUsed="0"/>
+    <w:lsdException w:name="Medium List 1 Accent 3" w:semiHidden="0" w:uiPriority="65" w:unhideWhenUsed="0"/>
+    <w:lsdException w:name="Medium List 2 Accent 3" w:semiHidden="0" w:uiPriority="66" w:unhideWhenUsed="0"/>
+    <w:lsdException w:name="Medium Grid 1 Accent 3" w:semiHidden="0" w:uiPriority="67" w:unhideWhenUsed="0"/>
+    <w:lsdException w:name="Medium Grid 2 Accent 3" w:semiHidden="0" w:uiPriority="68" w:unhideWhenUsed="0"/>
+    <w:lsdException w:name="Medium Grid 3 Accent 3" w:semiHidden="0" w:uiPriority="69" w:unhideWhenUsed="0"/>
+    <w:lsdException w:name="Dark List Accent 3" w:semiHidden="0" w:uiPriority="70" w:unhideWhenUsed="0"/>
+    <w:lsdException w:name="Colorful Shading Accent 3" w:semiHidden="0" w:uiPriority="71" w:unhideWhenUsed="0"/>
+    <w:lsdException w:name="Colorful List Accent 3" w:semiHidden="0" w:uiPriority="72" w:unhideWhenUsed="0"/>
+    <w:lsdException w:name="Colorful Grid Accent 3" w:semiHidden="0" w:uiPriority="73" w:unhideWhenUsed="0"/>
+    <w:lsdException w:name="Light Shading Accent 4" w:semiHidden="0" w:uiPriority="60" w:unhideWhenUsed="0"/>
+    <w:lsdException w:name="Light List Accent 4" w:semiHidden="0" w:uiPriority="61" w:unhideWhenUsed="0"/>
+    <w:lsdException w:name="Light Grid Accent 4" w:semiHidden="0" w:uiPriority="62" w:unhideWhenUsed="0"/>
+    <w:lsdException w:name="Medium Shading 1 Accent 4" w:semiHidden="0" w:uiPriority="63" w:unhideWhenUsed="0"/>
+    <w:lsdException w:name="Medium Shading 2 Accent 4" w:semiHidden="0" w:uiPriority="64" w:unhideWhenUsed="0"/>
+    <w:lsdException w:name="Medium List 1 Accent 4" w:semiHidden="0" w:uiPriority="65" w:unhideWhenUsed="0"/>
+    <w:lsdException w:name="Medium List 2 Accent 4" w:semiHidden="0" w:uiPriority="66" w:unhideWhenUsed="0"/>
+    <w:lsdException w:name="Medium Grid 1 Accent 4" w:semiHidden="0" w:uiPriority="67" w:unhideWhenUsed="0"/>
+    <w:lsdException w:name="Medium Grid 2 Accent 4" w:semiHidden="0" w:uiPriority="68" w:unhideWhenUsed="0"/>
+    <w:lsdException w:name="Medium Grid 3 Accent 4" w:semiHidden="0" w:uiPriority="69" w:unhideWhenUsed="0"/>
+    <w:lsdException w:name="Dark List Accent 4" w:semiHidden="0" w:uiPriority="70" w:unhideWhenUsed="0"/>
+    <w:lsdException w:name="Colorful Shading Accent 4" w:semiHidden="0" w:uiPriority="71" w:unhideWhenUsed="0"/>
+    <w:lsdException w:name="Colorful List Accent 4" w:semiHidden="0" w:uiPriority="72" w:unhideWhenUsed="0"/>
+    <w:lsdException w:name="Colorful Grid Accent 4" w:semiHidden="0" w:uiPriority="73" w:unhideWhenUsed="0"/>
+    <w:lsdException w:name="Light Shading Accent 5" w:semiHidden="0" w:uiPriority="60" w:unhideWhenUsed="0"/>
+    <w:lsdException w:name="Light List Accent 5" w:semiHidden="0" w:uiPriority="61" w:unhideWhenUsed="0"/>
+    <w:lsdException w:name="Light Grid Accent 5" w:semiHidden="0" w:uiPriority="62" w:unhideWhenUsed="0"/>
+    <w:lsdException w:name="Medium Shading 1 Accent 5" w:semiHidden="0" w:uiPriority="63" w:unhideWhenUsed="0"/>
+    <w:lsdException w:name="Medium Shading 2 Accent 5" w:semiHidden="0" w:uiPriority="64" w:unhideWhenUsed="0"/>
+    <w:lsdException w:name="Medium List 1 Accent 5" w:semiHidden="0" w:uiPriority="65" w:unhideWhenUsed="0"/>
+    <w:lsdException w:name="Medium List 2 Accent 5" w:semiHidden="0" w:uiPriority="66" w:unhideWhenUsed="0"/>
+    <w:lsdException w:name="Medium Grid 1 Accent 5" w:semiHidden="0" w:uiPriority="67" w:unhideWhenUsed="0"/>
+    <w:lsdException w:name="Medium Grid 2 Accent 5" w:semiHidden="0" w:uiPriority="68" w:unhideWhenUsed="0"/>
+    <w:lsdException w:name="Medium Grid 3 Accent 5" w:semiHidden="0" w:uiPriority="69" w:unhideWhenUsed="0"/>
+    <w:lsdException w:name="Dark List Accent 5" w:semiHidden="0" w:uiPriority="70" w:unhideWhenUsed="0"/>
+    <w:lsdException w:name="Colorful Shading Accent 5" w:semiHidden="0" w:uiPriority="71" w:unhideWhenUsed="0"/>
+    <w:lsdException w:name="Colorful List Accent 5" w:semiHidden="0" w:uiPriority="72" w:unhideWhenUsed="0"/>
+    <w:lsdException w:name="Colorful Grid Accent 5" w:semiHidden="0" w:uiPriority="73" w:unhideWhenUsed="0"/>
+    <w:lsdException w:name="Light Shading Accent 6" w:semiHidden="0" w:uiPriority="60" w:unhideWhenUsed="0"/>
+    <w:lsdException w:name="Light List Accent 6" w:semiHidden="0" w:uiPriority="61" w:unhideWhenUsed="0"/>
+    <w:lsdException w:name="Light Grid Accent 6" w:semiHidden="0" w:uiPriority="62" w:unhideWhenUsed="0"/>
+    <w:lsdException w:name="Medium Shading 1 Accent 6" w:semiHidden="0" w:uiPriority="63" w:unhideWhenUsed="0"/>
+    <w:lsdException w:name="Medium Shading 2 Accent 6" w:semiHidden="0" w:uiPriority="64" w:unhideWhenUsed="0"/>
+    <w:lsdException w:name="Medium List 1 Accent 6" w:semiHidden="0" w:uiPriority="65" w:unhideWhenUsed="0"/>
+    <w:lsdException w:name="Medium List 2 Accent 6" w:semiHidden="0" w:uiPriority="66" w:unhideWhenUsed="0"/>
+    <w:lsdException w:name="Medium Grid 1 Accent 6" w:semiHidden="0" w:uiPriority="67" w:unhideWhenUsed="0"/>
+    <w:lsdException w:name="Medium Grid 2 Accent 6" w:semiHidden="0" w:uiPriority="68" w:unhideWhenUsed="0"/>
+    <w:lsdException w:name="Medium Grid 3 Accent 6" w:semiHidden="0" w:uiPriority="69" w:unhideWhenUsed="0"/>
+    <w:lsdException w:name="Dark List Accent 6" w:semiHidden="0" w:uiPriority="70" w:unhideWhenUsed="0"/>
+    <w:lsdException w:name="Colorful Shading Accent 6" w:semiHidden="0" w:uiPriority="71" w:unhideWhenUsed="0"/>
+    <w:lsdException w:name="Colorful List Accent 6" w:semiHidden="0" w:uiPriority="72" w:unhideWhenUsed="0"/>
+    <w:lsdException w:name="Colorful Grid Accent 6" w:semiHidden="0" w:uiPriority="73" w:unhideWhenUsed="0"/>
+    <w:lsdException w:name="Subtle Emphasis" w:semiHidden="0" w:uiPriority="19" w:unhideWhenUsed="0" w:qFormat="1"/>
+    <w:lsdException w:name="Intense Emphasis" w:semiHidden="0" w:uiPriority="21" w:unhideWhenUsed="0" w:qFormat="1"/>
+    <w:lsdException w:name="Subtle Reference" w:semiHidden="0" w:uiPriority="31" w:unhideWhenUsed="0" w:qFormat="1"/>
+    <w:lsdException w:name="Intense Reference" w:semiHidden="0" w:uiPriority="32" w:unhideWhenUsed="0" w:qFormat="1"/>
+    <w:lsdException w:name="Book Title" w:semiHidden="0" w:uiPriority="33" w:unhideWhenUsed="0" w:qFormat="1"/>
+    <w:lsdException w:name="Bibliography" w:uiPriority="37"/>
+    <w:lsdException w:name="TOC Heading" w:uiPriority="39" w:qFormat="1"/>
+  </w:latentStyles>
+  <w:style w:type="paragraph" w:default="1" w:styleId="Normal">
+    <w:name w:val="Normal"/>
+    <w:qFormat/>
+  </w:style>
+  <w:style w:type="character" w:default="1" w:styleId="DefaultParagraphFont">
+    <w:name w:val="Default Paragraph Font"/>
+    <w:uiPriority w:val="1"/>
+    <w:semiHidden/>
+    <w:unhideWhenUsed/>
+  </w:style>
+  <w:style w:type="table" w:default="1" w:styleId="TableNormal">
+    <w:name w:val="Normal Table"/>
+    <w:uiPriority w:val="99"/>
+    <w:semiHidden/>
+    <w:unhideWhenUsed/>
+    <w:tblPr>
+      <w:tblInd w:w="0" w:type="dxa"/>
+      <w:tblCellMar>
+        <w:top w:w="0" w:type="dxa"/>
+        <w:left w:w="108" w:type="dxa"/>
+        <w:bottom w:w="0" w:type="dxa"/>
+        <w:right w:w="108" w:type="dxa"/>
+      </w:tblCellMar>
+    </w:tblPr>
+  </w:style>
+  <w:style w:type="numbering" w:default="1" w:styleId="NoList">
+    <w:name w:val="No List"/>
+    <w:uiPriority w:val="99"/>
+    <w:semiHidden/>
+    <w:unhideWhenUsed/>
+  </w:style>
+  <w:style w:type="paragraph" w:styleId="BalloonText">
+    <w:name w:val="Balloon Text"/>
+    <w:basedOn w:val="Normal"/>
+    <w:link w:val="BalloonTextChar"/>
+    <w:uiPriority w:val="99"/>
+    <w:semiHidden/>
+    <w:unhideWhenUsed/>
+    <w:rsid w:val="00951A84"/>
+    <w:pPr>
+      <w:spacing w:after="0" w:line="240" w:lineRule="auto"/>
+    </w:pPr>
+    <w:rPr>
+      <w:rFonts w:ascii="Tahoma" w:hAnsi="Tahoma" w:cs="Tahoma"/>
+      <w:sz w:val="16"/>
+      <w:szCs w:val="16"/>
+    </w:rPr>
+  </w:style>
+  <w:style w:type="character" w:customStyle="1" w:styleId="BalloonTextChar">
+    <w:name w:val="Balloon Text Char"/>
+    <w:basedOn w:val="DefaultParagraphFont"/>
+    <w:link w:val="BalloonText"/>
+    <w:uiPriority w:val="99"/>
+    <w:semiHidden/>
+    <w:rsid w:val="00951A84"/>
+    <w:rPr>
+      <w:rFonts w:ascii="Tahoma" w:hAnsi="Tahoma" w:cs="Tahoma"/>
+      <w:sz w:val="16"/>
+      <w:szCs w:val="16"/>
+    </w:rPr>
+  </w:style>
+  <w:style w:type="paragraph" w:styleId="BodyTextIndent">
+    <w:name w:val="Body Text Indent"/>
+    <w:basedOn w:val="Normal"/>
+    <w:link w:val="BodyTextIndentChar"/>
+    <w:rsid w:val="00F74686"/>
+    <w:pPr>
+      <w:spacing w:after="0" w:line="240" w:lineRule="auto"/>
+      <w:jc w:val="both"/>
+    </w:pPr>
+    <w:rPr>
+      <w:rFonts w:ascii="Palatino" w:eastAsia="Times New Roman" w:hAnsi="Palatino" w:cs="Times New Roman"/>
+      <w:sz w:val="24"/>
+      <w:szCs w:val="20"/>
+    </w:rPr>
+  </w:style>
+  <w:style w:type="character" w:customStyle="1" w:styleId="BodyTextIndentChar">
+    <w:name w:val="Body Text Indent Char"/>
+    <w:basedOn w:val="DefaultParagraphFont"/>
+    <w:link w:val="BodyTextIndent"/>
+    <w:rsid w:val="00F74686"/>
+    <w:rPr>
+      <w:rFonts w:ascii="Palatino" w:eastAsia="Times New Roman" w:hAnsi="Palatino" w:cs="Times New Roman"/>
+      <w:sz w:val="24"/>
+      <w:szCs w:val="20"/>
+    </w:rPr>
+  </w:style>
+  <w:style w:type="character" w:styleId="Hyperlink">
+    <w:name w:val="Hyperlink"/>
+    <w:basedOn w:val="DefaultParagraphFont"/>
+    <w:uiPriority w:val="99"/>
+    <w:semiHidden/>
+    <w:unhideWhenUsed/>
+    <w:rsid w:val="00551CF2"/>
+    <w:rPr>
+      <w:color w:val="0000FF"/>
+      <w:u w:val="single"/>
+    </w:rPr>
+  </w:style>
+  <w:style w:type="paragraph" w:customStyle="1" w:styleId="p1">
+    <w:name w:val="p1"/>
+    <w:basedOn w:val="Normal"/>
+    <w:rsid w:val="006B5FD5"/>
+    <w:pPr>
+      <w:spacing w:after="0" w:line="300" w:lineRule="atLeast"/>
+      <w:ind w:left="90"/>
+    </w:pPr>
+    <w:rPr>
+      <w:rFonts w:ascii="Helvetica Neue" w:hAnsi="Helvetica Neue" w:cs="Times New Roman"/>
+      <w:color w:val="000000"/>
+      <w:sz w:val="18"/>
+      <w:szCs w:val="18"/>
+    </w:rPr>
+  </w:style>
+  <w:style w:type="character" w:customStyle="1" w:styleId="apple-converted-space">
+    <w:name w:val="apple-converted-space"/>
+    <w:basedOn w:val="DefaultParagraphFont"/>
+    <w:rsid w:val="00132DD5"/>
+  </w:style>
+</w:styles>
+</file>
+
+<file path=word/stylesWithEffects.xml><?xml version="1.0" encoding="utf-8"?>
+<w:styles xmlns:wpc="http://schemas.microsoft.com/office/word/2010/wordprocessingCanvas" xmlns:mo="http://schemas.microsoft.com/office/mac/office/2008/main" xmlns:mc="http://schemas.openxmlformats.org/markup-compatibility/2006" xmlns:mv="urn:schemas-microsoft-com:mac:vml" xmlns:o="urn:schemas-microsoft-com:office:office" xmlns:r="http://schemas.openxmlformats.org/officeDocument/2006/relationships" xmlns:m="http://schemas.openxmlformats.org/officeDocument/2006/math" xmlns:v="urn:schemas-microsoft-com:vml" xmlns:wp14="http://schemas.microsoft.com/office/word/2010/wordprocessingDrawing" xmlns:wp="http://schemas.openxmlformats.org/drawingml/2006/wordprocessingDrawing" xmlns:w10="urn:schemas-microsoft-com:office:word" xmlns:w="http://schemas.openxmlformats.org/wordprocessingml/2006/main" xmlns:w14="http://schemas.microsoft.com/office/word/2010/wordml" xmlns:wpg="http://schemas.microsoft.com/office/word/2010/wordprocessingGroup" xmlns:wpi="http://schemas.microsoft.com/office/word/2010/wordprocessingInk" xmlns:wne="http://schemas.microsoft.com/office/word/2006/wordml" xmlns:wps="http://schemas.microsoft.com/office/word/2010/wordprocessingShape" mc:Ignorable="w14 wp14">
+  <w:docDefaults>
+    <w:rPrDefault>
+      <w:rPr>
+        <w:rFonts w:asciiTheme="minorHAnsi" w:eastAsiaTheme="minorHAnsi" w:hAnsiTheme="minorHAnsi" w:cstheme="minorBidi"/>
+        <w:sz w:val="22"/>
+        <w:szCs w:val="22"/>
+        <w:lang w:val="en-US" w:eastAsia="en-US" w:bidi="ar-SA"/>
+      </w:rPr>
+    </w:rPrDefault>
+    <w:pPrDefault>
+      <w:pPr>
+        <w:spacing w:after="200" w:line="276" w:lineRule="auto"/>
+      </w:pPr>
+    </w:pPrDefault>
+  </w:docDefaults>
+  <w:latentStyles w:defLockedState="0" w:defUIPriority="99" w:defSemiHidden="1" w:defUnhideWhenUsed="1" w:defQFormat="0" w:count="276">
+    <w:lsdException w:name="Normal" w:semiHidden="0" w:uiPriority="0" w:unhideWhenUsed="0" w:qFormat="1"/>
+    <w:lsdException w:name="heading 1" w:semiHidden="0" w:uiPriority="9" w:unhideWhenUsed="0" w:qFormat="1"/>
+    <w:lsdException w:name="heading 2" w:uiPriority="9" w:qFormat="1"/>
+    <w:lsdException w:name="heading 3" w:uiPriority="9" w:qFormat="1"/>
+    <w:lsdException w:name="heading 4" w:uiPriority="9" w:qFormat="1"/>
+    <w:lsdException w:name="heading 5" w:uiPriority="9" w:qFormat="1"/>
+    <w:lsdException w:name="heading 6" w:uiPriority="9" w:qFormat="1"/>
+    <w:lsdException w:name="heading 7" w:uiPriority="9" w:qFormat="1"/>
+    <w:lsdException w:name="heading 8" w:uiPriority="9" w:qFormat="1"/>
+    <w:lsdException w:name="heading 9" w:uiPriority="9" w:qFormat="1"/>
+    <w:lsdException w:name="toc 1" w:uiPriority="39"/>
+    <w:lsdException w:name="toc 2" w:uiPriority="39"/>
+    <w:lsdException w:name="toc 3" w:uiPriority="39"/>
+    <w:lsdException w:name="toc 4" w:uiPriority="39"/>
+    <w:lsdException w:name="toc 5" w:uiPriority="39"/>
+    <w:lsdException w:name="toc 6" w:uiPriority="39"/>
+    <w:lsdException w:name="toc 7" w:uiPriority="39"/>
+    <w:lsdException w:name="toc 8" w:uiPriority="39"/>
+    <w:lsdException w:name="toc 9" w:uiPriority="39"/>
+    <w:lsdException w:name="caption" w:uiPriority="35" w:qFormat="1"/>
+    <w:lsdException w:name="Title" w:semiHidden="0" w:uiPriority="10" w:unhideWhenUsed="0" w:qFormat="1"/>
+    <w:lsdException w:name="Default Paragraph Font" w:uiPriority="1"/>
+    <w:lsdException w:name="Body Text Indent" w:uiPriority="0"/>
+    <w:lsdException w:name="Subtitle" w:semiHidden="0" w:uiPriority="11" w:unhideWhenUsed="0" w:qFormat="1"/>
+    <w:lsdException w:name="Strong" w:semiHidden="0" w:uiPriority="22" w:unhideWhenUsed="0" w:qFormat="1"/>
+    <w:lsdException w:name="Emphasis" w:semiHidden="0" w:uiPriority="20" w:unhideWhenUsed="0" w:qFormat="1"/>
+    <w:lsdException w:name="Table Grid" w:semiHidden="0" w:uiPriority="59" w:unhideWhenUsed="0"/>
+    <w:lsdException w:name="Placeholder Text" w:unhideWhenUsed="0"/>
+    <w:lsdException w:name="No Spacing" w:semiHidden="0" w:uiPriority="1" w:unhideWhenUsed="0" w:qFormat="1"/>
+    <w:lsdException w:name="Light Shading" w:semiHidden="0" w:uiPriority="60" w:unhideWhenUsed="0"/>
+    <w:lsdException w:name="Light List" w:semiHidden="0" w:uiPriority="61" w:unhideWhenUsed="0"/>
+    <w:lsdException w:name="Light Grid" w:semiHidden="0" w:uiPriority="62" w:unhideWhenUsed="0"/>
+    <w:lsdException w:name="Medium Shading 1" w:semiHidden="0" w:uiPriority="63" w:unhideWhenUsed="0"/>
+    <w:lsdException w:name="Medium Shading 2" w:semiHidden="0" w:uiPriority="64" w:unhideWhenUsed="0"/>
+    <w:lsdException w:name="Medium List 1" w:semiHidden="0" w:uiPriority="65" w:unhideWhenUsed="0"/>
+    <w:lsdException w:name="Medium List 2" w:semiHidden="0" w:uiPriority="66" w:unhideWhenUsed="0"/>
+    <w:lsdException w:name="Medium Grid 1" w:semiHidden="0" w:uiPriority="67" w:unhideWhenUsed="0"/>
+    <w:lsdException w:name="Medium Grid 2" w:semiHidden="0" w:uiPriority="68" w:unhideWhenUsed="0"/>
+    <w:lsdException w:name="Medium Grid 3" w:semiHidden="0" w:uiPriority="69" w:unhideWhenUsed="0"/>
+    <w:lsdException w:name="Dark List" w:semiHidden="0" w:uiPriority="70" w:unhideWhenUsed="0"/>
+    <w:lsdException w:name="Colorful Shading" w:semiHidden="0" w:uiPriority="71" w:unhideWhenUsed="0"/>
+    <w:lsdException w:name="Colorful List" w:semiHidden="0" w:uiPriority="72" w:unhideWhenUsed="0"/>
+    <w:lsdException w:name="Colorful Grid" w:semiHidden="0" w:uiPriority="73" w:unhideWhenUsed="0"/>
+    <w:lsdException w:name="Light Shading Accent 1" w:semiHidden="0" w:uiPriority="60" w:unhideWhenUsed="0"/>
+    <w:lsdException w:name="Light List Accent 1" w:semiHidden="0" w:uiPriority="61" w:unhideWhenUsed="0"/>
+    <w:lsdException w:name="Light Grid Accent 1" w:semiHidden="0" w:uiPriority="62" w:unhideWhenUsed="0"/>
+    <w:lsdException w:name="Medium Shading 1 Accent 1" w:semiHidden="0" w:uiPriority="63" w:unhideWhenUsed="0"/>
+    <w:lsdException w:name="Medium Shading 2 Accent 1" w:semiHidden="0" w:uiPriority="64" w:unhideWhenUsed="0"/>
+    <w:lsdException w:name="Medium List 1 Accent 1" w:semiHidden="0" w:uiPriority="65" w:unhideWhenUsed="0"/>
+    <w:lsdException w:name="Revision" w:unhideWhenUsed="0"/>
+    <w:lsdException w:name="List Paragraph" w:semiHidden="0" w:uiPriority="34" w:unhideWhenUsed="0" w:qFormat="1"/>
+    <w:lsdException w:name="Quote" w:semiHidden="0" w:uiPriority="29" w:unhideWhenUsed="0" w:qFormat="1"/>
+    <w:lsdException w:name="Intense Quote" w:semiHidden="0" w:uiPriority="30" w:unhideWhenUsed="0" w:qFormat="1"/>
+    <w:lsdException w:name="Medium List 2 Accent 1" w:semiHidden="0" w:uiPriority="66" w:unhideWhenUsed="0"/>
+    <w:lsdException w:name="Medium Grid 1 Accent 1" w:semiHidden="0" w:uiPriority="67" w:unhideWhenUsed="0"/>
+    <w:lsdException w:name="Medium Grid 2 Accent 1" w:semiHidden="0" w:uiPriority="68" w:unhideWhenUsed="0"/>
+    <w:lsdException w:name="Medium Grid 3 Accent 1" w:semiHidden="0" w:uiPriority="69" w:unhideWhenUsed="0"/>
+    <w:lsdException w:name="Dark List Accent 1" w:semiHidden="0" w:uiPriority="70" w:unhideWhenUsed="0"/>
+    <w:lsdException w:name="Colorful Shading Accent 1" w:semiHidden="0" w:uiPriority="71" w:unhideWhenUsed="0"/>
+    <w:lsdException w:name="Colorful List Accent 1" w:semiHidden="0" w:uiPriority="72" w:unhideWhenUsed="0"/>
+    <w:lsdException w:name="Colorful Grid Accent 1" w:semiHidden="0" w:uiPriority="73" w:unhideWhenUsed="0"/>
+    <w:lsdException w:name="Light Shading Accent 2" w:semiHidden="0" w:uiPriority="60" w:unhideWhenUsed="0"/>
+    <w:lsdException w:name="Light List Accent 2" w:semiHidden="0" w:uiPriority="61" w:unhideWhenUsed="0"/>
+    <w:lsdException w:name="Light Grid Accent 2" w:semiHidden="0" w:uiPriority="62" w:unhideWhenUsed="0"/>
+    <w:lsdException w:name="Medium Shading 1 Accent 2" w:semiHidden="0" w:uiPriority="63" w:unhideWhenUsed="0"/>
+    <w:lsdException w:name="Medium Shading 2 Accent 2" w:semiHidden="0" w:uiPriority="64" w:unhideWhenUsed="0"/>
+    <w:lsdException w:name="Medium List 1 Accent 2" w:semiHidden="0" w:uiPriority="65" w:unhideWhenUsed="0"/>
+    <w:lsdException w:name="Medium List 2 Accent 2" w:semiHidden="0" w:uiPriority="66" w:unhideWhenUsed="0"/>
+    <w:lsdException w:name="Medium Grid 1 Accent 2" w:semiHidden="0" w:uiPriority="67" w:unhideWhenUsed="0"/>
+    <w:lsdException w:name="Medium Grid 2 Accent 2" w:semiHidden="0" w:uiPriority="68" w:unhideWhenUsed="0"/>
+    <w:lsdException w:name="Medium Grid 3 Accent 2" w:semiHidden="0" w:uiPriority="69" w:unhideWhenUsed="0"/>
+    <w:lsdException w:name="Dark List Accent 2" w:semiHidden="0" w:uiPriority="70" w:unhideWhenUsed="0"/>
+    <w:lsdException w:name="Colorful Shading Accent 2" w:semiHidden="0" w:uiPriority="71" w:unhideWhenUsed="0"/>
+    <w:lsdException w:name="Colorful List Accent 2" w:semiHidden="0" w:uiPriority="72" w:unhideWhenUsed="0"/>
+    <w:lsdException w:name="Colorful Grid Accent 2" w:semiHidden="0" w:uiPriority="73" w:unhideWhenUsed="0"/>
+    <w:lsdException w:name="Light Shading Accent 3" w:semiHidden="0" w:uiPriority="60" w:unhideWhenUsed="0"/>
+    <w:lsdException w:name="Light List Accent 3" w:semiHidden="0" w:uiPriority="61" w:unhideWhenUsed="0"/>
+    <w:lsdException w:name="Light Grid Accent 3" w:semiHidden="0" w:uiPriority="62" w:unhideWhenUsed="0"/>
+    <w:lsdException w:name="Medium Shading 1 Accent 3" w:semiHidden="0" w:uiPriority="63" w:unhideWhenUsed="0"/>
+    <w:lsdException w:name="Medium Shading 2 Accent 3" w:semiHidden="0" w:uiPriority="64" w:unhideWhenUsed="0"/>
+    <w:lsdException w:name="Medium List 1 Accent 3" w:semiHidden="0" w:uiPriority="65" w:unhideWhenUsed="0"/>
+    <w:lsdException w:name="Medium List 2 Accent 3" w:semiHidden="0" w:uiPriority="66" w:unhideWhenUsed="0"/>
+    <w:lsdException w:name="Medium Grid 1 Accent 3" w:semiHidden="0" w:uiPriority="67" w:unhideWhenUsed="0"/>
+    <w:lsdException w:name="Medium Grid 2 Accent 3" w:semiHidden="0" w:uiPriority="68" w:unhideWhenUsed="0"/>
+    <w:lsdException w:name="Medium Grid 3 Accent 3" w:semiHidden="0" w:uiPriority="69" w:unhideWhenUsed="0"/>
+    <w:lsdException w:name="Dark List Accent 3" w:semiHidden="0" w:uiPriority="70" w:unhideWhenUsed="0"/>
+    <w:lsdException w:name="Colorful Shading Accent 3" w:semiHidden="0" w:uiPriority="71" w:unhideWhenUsed="0"/>
+    <w:lsdException w:name="Colorful List Accent 3" w:semiHidden="0" w:uiPriority="72" w:unhideWhenUsed="0"/>
+    <w:lsdException w:name="Colorful Grid Accent 3" w:semiHidden="0" w:uiPriority="73" w:unhideWhenUsed="0"/>
+    <w:lsdException w:name="Light Shading Accent 4" w:semiHidden="0" w:uiPriority="60" w:unhideWhenUsed="0"/>
+    <w:lsdException w:name="Light List Accent 4" w:semiHidden="0" w:uiPriority="61" w:unhideWhenUsed="0"/>
+    <w:lsdException w:name="Light Grid Accent 4" w:semiHidden="0" w:uiPriority="62" w:unhideWhenUsed="0"/>
+    <w:lsdException w:name="Medium Shading 1 Accent 4" w:semiHidden="0" w:uiPriority="63" w:unhideWhenUsed="0"/>
+    <w:lsdException w:name="Medium Shading 2 Accent 4" w:semiHidden="0" w:uiPriority="64" w:unhideWhenUsed="0"/>
+    <w:lsdException w:name="Medium List 1 Accent 4" w:semiHidden="0" w:uiPriority="65" w:unhideWhenUsed="0"/>
+    <w:lsdException w:name="Medium List 2 Accent 4" w:semiHidden="0" w:uiPriority="66" w:unhideWhenUsed="0"/>
+    <w:lsdException w:name="Medium Grid 1 Accent 4" w:semiHidden="0" w:uiPriority="67" w:unhideWhenUsed="0"/>
+    <w:lsdException w:name="Medium Grid 2 Accent 4" w:semiHidden="0" w:uiPriority="68" w:unhideWhenUsed="0"/>
+    <w:lsdException w:name="Medium Grid 3 Accent 4" w:semiHidden="0" w:uiPriority="69" w:unhideWhenUsed="0"/>
+    <w:lsdException w:name="Dark List Accent 4" w:semiHidden="0" w:uiPriority="70" w:unhideWhenUsed="0"/>
+    <w:lsdException w:name="Colorful Shading Accent 4" w:semiHidden="0" w:uiPriority="71" w:unhideWhenUsed="0"/>
+    <w:lsdException w:name="Colorful List Accent 4" w:semiHidden="0" w:uiPriority="72" w:unhideWhenUsed="0"/>
+    <w:lsdException w:name="Colorful Grid Accent 4" w:semiHidden="0" w:uiPriority="73" w:unhideWhenUsed="0"/>
+    <w:lsdException w:name="Light Shading Accent 5" w:semiHidden="0" w:uiPriority="60" w:unhideWhenUsed="0"/>
+    <w:lsdException w:name="Light List Accent 5" w:semiHidden="0" w:uiPriority="61" w:unhideWhenUsed="0"/>
+    <w:lsdException w:name="Light Grid Accent 5" w:semiHidden="0" w:uiPriority="62" w:unhideWhenUsed="0"/>
+    <w:lsdException w:name="Medium Shading 1 Accent 5" w:semiHidden="0" w:uiPriority="63" w:unhideWhenUsed="0"/>
+    <w:lsdException w:name="Medium Shading 2 Accent 5" w:semiHidden="0" w:uiPriority="64" w:unhideWhenUsed="0"/>
+    <w:lsdException w:name="Medium List 1 Accent 5" w:semiHidden="0" w:uiPriority="65" w:unhideWhenUsed="0"/>
+    <w:lsdException w:name="Medium List 2 Accent 5" w:semiHidden="0" w:uiPriority="66" w:unhideWhenUsed="0"/>
+    <w:lsdException w:name="Medium Grid 1 Accent 5" w:semiHidden="0" w:uiPriority="67" w:unhideWhenUsed="0"/>
+    <w:lsdException w:name="Medium Grid 2 Accent 5" w:semiHidden="0" w:uiPriority="68" w:unhideWhenUsed="0"/>
+    <w:lsdException w:name="Medium Grid 3 Accent 5" w:semiHidden="0" w:uiPriority="69" w:unhideWhenUsed="0"/>
+    <w:lsdException w:name="Dark List Accent 5" w:semiHidden="0" w:uiPriority="70" w:unhideWhenUsed="0"/>
+    <w:lsdException w:name="Colorful Shading Accent 5" w:semiHidden="0" w:uiPriority="71" w:unhideWhenUsed="0"/>
+    <w:lsdException w:name="Colorful List Accent 5" w:semiHidden="0" w:uiPriority="72" w:unhideWhenUsed="0"/>
+    <w:lsdException w:name="Colorful Grid Accent 5" w:semiHidden="0" w:uiPriority="73" w:unhideWhenUsed="0"/>
+    <w:lsdException w:name="Light Shading Accent 6" w:semiHidden="0" w:uiPriority="60" w:unhideWhenUsed="0"/>
+    <w:lsdException w:name="Light List Accent 6" w:semiHidden="0" w:uiPriority="61" w:unhideWhenUsed="0"/>
+    <w:lsdException w:name="Light Grid Accent 6" w:semiHidden="0" w:uiPriority="62" w:unhideWhenUsed="0"/>
+    <w:lsdException w:name="Medium Shading 1 Accent 6" w:semiHidden="0" w:uiPriority="63" w:unhideWhenUsed="0"/>
+    <w:lsdException w:name="Medium Shading 2 Accent 6" w:semiHidden="0" w:uiPriority="64" w:unhideWhenUsed="0"/>
+    <w:lsdException w:name="Medium List 1 Accent 6" w:semiHidden="0" w:uiPriority="65" w:unhideWhenUsed="0"/>
+    <w:lsdException w:name="Medium List 2 Accent 6" w:semiHidden="0" w:uiPriority="66" w:unhideWhenUsed="0"/>
+    <w:lsdException w:name="Medium Grid 1 Accent 6" w:semiHidden="0" w:uiPriority="67" w:unhideWhenUsed="0"/>
+    <w:lsdException w:name="Medium Grid 2 Accent 6" w:semiHidden="0" w:uiPriority="68" w:unhideWhenUsed="0"/>
+    <w:lsdException w:name="Medium Grid 3 Accent 6" w:semiHidden="0" w:uiPriority="69" w:unhideWhenUsed="0"/>
+    <w:lsdException w:name="Dark List Accent 6" w:semiHidden="0" w:uiPriority="70" w:unhideWhenUsed="0"/>
+    <w:lsdException w:name="Colorful Shading Accent 6" w:semiHidden="0" w:uiPriority="71" w:unhideWhenUsed="0"/>
+    <w:lsdException w:name="Colorful List Accent 6" w:semiHidden="0" w:uiPriority="72" w:unhideWhenUsed="0"/>
+    <w:lsdException w:name="Colorful Grid Accent 6" w:semiHidden="0" w:uiPriority="73" w:unhideWhenUsed="0"/>
+    <w:lsdException w:name="Subtle Emphasis" w:semiHidden="0" w:uiPriority="19" w:unhideWhenUsed="0" w:qFormat="1"/>
+    <w:lsdException w:name="Intense Emphasis" w:semiHidden="0" w:uiPriority="21" w:unhideWhenUsed="0" w:qFormat="1"/>
+    <w:lsdException w:name="Subtle Reference" w:semiHidden="0" w:uiPriority="31" w:unhideWhenUsed="0" w:qFormat="1"/>
+    <w:lsdException w:name="Intense Reference" w:semiHidden="0" w:uiPriority="32" w:unhideWhenUsed="0" w:qFormat="1"/>
+    <w:lsdException w:name="Book Title" w:semiHidden="0" w:uiPriority="33" w:unhideWhenUsed="0" w:qFormat="1"/>
+    <w:lsdException w:name="Bibliography" w:uiPriority="37"/>
+    <w:lsdException w:name="TOC Heading" w:uiPriority="39" w:qFormat="1"/>
   </w:latentStyles>
   <w:style w:type="paragraph" w:default="1" w:styleId="Normal">
     <w:name w:val="Normal"/>

</xml_diff>